<commit_message>
Add characteristic in diplom Note
</commit_message>
<xml_diff>
--- a/Docs/Diplom.docx
+++ b/Docs/Diplom.docx
@@ -256,16 +256,7 @@
           <w:sz w:val="28"/>
           <w:szCs w:val="28"/>
         </w:rPr>
-        <w:t xml:space="preserve"> address, port, priority, </w:t>
-      </w:r>
-      <w:r>
-        <w:rPr>
-          <w:rFonts w:ascii="Times New Roman" w:eastAsia="Times New Roman" w:hAnsi="Times New Roman" w:cs="Times New Roman"/>
-          <w:color w:val="000000"/>
-          <w:sz w:val="28"/>
-          <w:szCs w:val="28"/>
-        </w:rPr>
-        <w:t>protocol, type).</w:t>
+        <w:t xml:space="preserve"> address, port, priority, protocol, type).</w:t>
       </w:r>
     </w:p>
     <w:p>
@@ -419,27 +410,7 @@
           <w:szCs w:val="28"/>
           <w:lang w:val="ru-RU"/>
         </w:rPr>
-        <w:t xml:space="preserve"> </w:t>
-      </w:r>
-      <w:r>
-        <w:rPr>
-          <w:rFonts w:ascii="Times New Roman" w:eastAsia="Times New Roman" w:hAnsi="Times New Roman" w:cs="Times New Roman"/>
-          <w:color w:val="000000"/>
-          <w:sz w:val="28"/>
-          <w:szCs w:val="28"/>
-          <w:lang w:val="ru-RU"/>
-        </w:rPr>
-        <w:t>выставляется</w:t>
-      </w:r>
-      <w:r>
-        <w:rPr>
-          <w:rFonts w:ascii="Times New Roman" w:eastAsia="Times New Roman" w:hAnsi="Times New Roman" w:cs="Times New Roman"/>
-          <w:color w:val="000000"/>
-          <w:sz w:val="28"/>
-          <w:szCs w:val="28"/>
-          <w:lang w:val="ru-RU"/>
-        </w:rPr>
-        <w:t xml:space="preserve"> по приоритетам по формуле.</w:t>
+        <w:t xml:space="preserve"> выставляется по приоритетам по формуле.</w:t>
       </w:r>
     </w:p>
     <w:p>
@@ -497,17 +468,7 @@
           <w:lang w:val="ru-RU"/>
         </w:rPr>
         <w:lastRenderedPageBreak/>
-        <w:t xml:space="preserve">Пользователь заходит </w:t>
-      </w:r>
-      <w:r>
-        <w:rPr>
-          <w:rFonts w:ascii="Times New Roman" w:eastAsia="Times New Roman" w:hAnsi="Times New Roman" w:cs="Times New Roman"/>
-          <w:color w:val="000000"/>
-          <w:sz w:val="28"/>
-          <w:szCs w:val="28"/>
-          <w:lang w:val="ru-RU"/>
-        </w:rPr>
-        <w:t xml:space="preserve">в браузере на определенный </w:t>
+        <w:t xml:space="preserve">Пользователь заходит в браузере на определенный </w:t>
       </w:r>
       <w:r>
         <w:rPr>
@@ -548,17 +509,57 @@
           <w:szCs w:val="28"/>
           <w:lang w:val="ru-RU"/>
         </w:rPr>
-        <w:t xml:space="preserve"> и он в свою очередь подключается к сигнальному серверу. Клиенту на выбор </w:t>
-      </w:r>
-      <w:r>
-        <w:rPr>
-          <w:rFonts w:ascii="Times New Roman" w:eastAsia="Times New Roman" w:hAnsi="Times New Roman" w:cs="Times New Roman"/>
-          <w:color w:val="000000"/>
-          <w:sz w:val="28"/>
-          <w:szCs w:val="28"/>
-          <w:lang w:val="ru-RU"/>
-        </w:rPr>
-        <w:t>предоставляется</w:t>
+        <w:t xml:space="preserve"> и он в свою очередь подключается к сигнальному серверу. Клиенту на выбор предоставляется </w:t>
+      </w:r>
+      <w:r>
+        <w:rPr>
+          <w:rFonts w:ascii="Times New Roman" w:eastAsia="Times New Roman" w:hAnsi="Times New Roman" w:cs="Times New Roman"/>
+          <w:color w:val="000000"/>
+          <w:sz w:val="28"/>
+          <w:szCs w:val="28"/>
+        </w:rPr>
+        <w:t>N</w:t>
+      </w:r>
+      <w:r>
+        <w:rPr>
+          <w:rFonts w:ascii="Times New Roman" w:eastAsia="Times New Roman" w:hAnsi="Times New Roman" w:cs="Times New Roman"/>
+          <w:color w:val="000000"/>
+          <w:sz w:val="28"/>
+          <w:szCs w:val="28"/>
+          <w:lang w:val="ru-RU"/>
+        </w:rPr>
+        <w:t>-</w:t>
+      </w:r>
+      <w:proofErr w:type="spellStart"/>
+      <w:r>
+        <w:rPr>
+          <w:rFonts w:ascii="Times New Roman" w:eastAsia="Times New Roman" w:hAnsi="Times New Roman" w:cs="Times New Roman"/>
+          <w:color w:val="000000"/>
+          <w:sz w:val="28"/>
+          <w:szCs w:val="28"/>
+          <w:lang w:val="ru-RU"/>
+        </w:rPr>
+        <w:t>ое</w:t>
+      </w:r>
+      <w:proofErr w:type="spellEnd"/>
+      <w:r>
+        <w:rPr>
+          <w:rFonts w:ascii="Times New Roman" w:eastAsia="Times New Roman" w:hAnsi="Times New Roman" w:cs="Times New Roman"/>
+          <w:color w:val="000000"/>
+          <w:sz w:val="28"/>
+          <w:szCs w:val="28"/>
+          <w:lang w:val="ru-RU"/>
+        </w:rPr>
+        <w:t xml:space="preserve"> количество камер. После выбора одной из камер, клиент отправляет на сервер </w:t>
+      </w:r>
+      <w:r>
+        <w:rPr>
+          <w:rFonts w:ascii="Times New Roman" w:eastAsia="Times New Roman" w:hAnsi="Times New Roman" w:cs="Times New Roman"/>
+          <w:color w:val="000000"/>
+          <w:sz w:val="28"/>
+          <w:szCs w:val="28"/>
+        </w:rPr>
+        <w:t>IP</w:t>
       </w:r>
       <w:r>
         <w:rPr>
@@ -577,76 +578,7 @@
           <w:sz w:val="28"/>
           <w:szCs w:val="28"/>
         </w:rPr>
-        <w:t>N</w:t>
-      </w:r>
-      <w:r>
-        <w:rPr>
-          <w:rFonts w:ascii="Times New Roman" w:eastAsia="Times New Roman" w:hAnsi="Times New Roman" w:cs="Times New Roman"/>
-          <w:color w:val="000000"/>
-          <w:sz w:val="28"/>
-          <w:szCs w:val="28"/>
-          <w:lang w:val="ru-RU"/>
-        </w:rPr>
-        <w:t>-</w:t>
-      </w:r>
-      <w:proofErr w:type="spellStart"/>
-      <w:r>
-        <w:rPr>
-          <w:rFonts w:ascii="Times New Roman" w:eastAsia="Times New Roman" w:hAnsi="Times New Roman" w:cs="Times New Roman"/>
-          <w:color w:val="000000"/>
-          <w:sz w:val="28"/>
-          <w:szCs w:val="28"/>
-          <w:lang w:val="ru-RU"/>
-        </w:rPr>
-        <w:t>ое</w:t>
-      </w:r>
-      <w:proofErr w:type="spellEnd"/>
-      <w:r>
-        <w:rPr>
-          <w:rFonts w:ascii="Times New Roman" w:eastAsia="Times New Roman" w:hAnsi="Times New Roman" w:cs="Times New Roman"/>
-          <w:color w:val="000000"/>
-          <w:sz w:val="28"/>
-          <w:szCs w:val="28"/>
-          <w:lang w:val="ru-RU"/>
-        </w:rPr>
-        <w:t xml:space="preserve"> количество камер. После выбора одной из камер, клиент отправляет на сервер </w:t>
-      </w:r>
-      <w:r>
-        <w:rPr>
-          <w:rFonts w:ascii="Times New Roman" w:eastAsia="Times New Roman" w:hAnsi="Times New Roman" w:cs="Times New Roman"/>
-          <w:color w:val="000000"/>
-          <w:sz w:val="28"/>
-          <w:szCs w:val="28"/>
-        </w:rPr>
-        <w:t>IP</w:t>
-      </w:r>
-      <w:r>
-        <w:rPr>
-          <w:rFonts w:ascii="Times New Roman" w:eastAsia="Times New Roman" w:hAnsi="Times New Roman" w:cs="Times New Roman"/>
-          <w:color w:val="000000"/>
-          <w:sz w:val="28"/>
-          <w:szCs w:val="28"/>
-          <w:lang w:val="ru-RU"/>
-        </w:rPr>
-        <w:t xml:space="preserve"> </w:t>
-      </w:r>
-      <w:r>
-        <w:rPr>
-          <w:rFonts w:ascii="Times New Roman" w:eastAsia="Times New Roman" w:hAnsi="Times New Roman" w:cs="Times New Roman"/>
-          <w:color w:val="000000"/>
-          <w:sz w:val="28"/>
-          <w:szCs w:val="28"/>
-        </w:rPr>
-        <w:t>add</w:t>
-      </w:r>
-      <w:r>
-        <w:rPr>
-          <w:rFonts w:ascii="Times New Roman" w:eastAsia="Times New Roman" w:hAnsi="Times New Roman" w:cs="Times New Roman"/>
-          <w:color w:val="000000"/>
-          <w:sz w:val="28"/>
-          <w:szCs w:val="28"/>
-        </w:rPr>
-        <w:t>ress</w:t>
+        <w:t>address</w:t>
       </w:r>
       <w:r>
         <w:rPr>
@@ -727,37 +659,7 @@
           <w:szCs w:val="28"/>
           <w:lang w:val="ru-RU"/>
         </w:rPr>
-        <w:t>Пока клиент ожидает, сер</w:t>
-      </w:r>
-      <w:r>
-        <w:rPr>
-          <w:rFonts w:ascii="Times New Roman" w:eastAsia="Times New Roman" w:hAnsi="Times New Roman" w:cs="Times New Roman"/>
-          <w:color w:val="000000"/>
-          <w:sz w:val="28"/>
-          <w:szCs w:val="28"/>
-          <w:lang w:val="ru-RU"/>
-        </w:rPr>
-        <w:t>вер при получении адреса отправляет запрос на камеру и ждет от нее ответа.  Запрос выглядит прим</w:t>
-      </w:r>
-      <w:r>
-        <w:rPr>
-          <w:rFonts w:ascii="Times New Roman" w:eastAsia="Times New Roman" w:hAnsi="Times New Roman" w:cs="Times New Roman"/>
-          <w:color w:val="000000"/>
-          <w:sz w:val="28"/>
-          <w:szCs w:val="28"/>
-          <w:lang w:val="ru-RU"/>
-        </w:rPr>
-        <w:t>ерно</w:t>
-      </w:r>
-      <w:r>
-        <w:rPr>
-          <w:rFonts w:ascii="Times New Roman" w:eastAsia="Times New Roman" w:hAnsi="Times New Roman" w:cs="Times New Roman"/>
-          <w:color w:val="000000"/>
-          <w:sz w:val="28"/>
-          <w:szCs w:val="28"/>
-          <w:lang w:val="ru-RU"/>
-        </w:rPr>
-        <w:t xml:space="preserve"> так: "</w:t>
+        <w:t>Пока клиент ожидает, сервер при получении адреса отправляет запрос на камеру и ждет от нее ответа.  Запрос выглядит примерно так: "</w:t>
       </w:r>
       <w:r>
         <w:rPr>
@@ -1128,17 +1030,7 @@
           <w:szCs w:val="28"/>
           <w:lang w:val="ru-RU"/>
         </w:rPr>
-        <w:t>". В случае успешной отправки, в отв</w:t>
-      </w:r>
-      <w:r>
-        <w:rPr>
-          <w:rFonts w:ascii="Times New Roman" w:eastAsia="Times New Roman" w:hAnsi="Times New Roman" w:cs="Times New Roman"/>
-          <w:color w:val="000000"/>
-          <w:sz w:val="28"/>
-          <w:szCs w:val="28"/>
-          <w:lang w:val="ru-RU"/>
-        </w:rPr>
-        <w:t xml:space="preserve">ет на сообщение, камера присылает </w:t>
+        <w:t xml:space="preserve">". В случае успешной отправки, в ответ на сообщение, камера присылает </w:t>
       </w:r>
       <w:proofErr w:type="gramStart"/>
       <w:r>
@@ -1196,17 +1088,7 @@
           <w:szCs w:val="28"/>
           <w:lang w:val="ru-RU"/>
         </w:rPr>
-        <w:t xml:space="preserve"> получив положительный ответ на запрос начинает</w:t>
-      </w:r>
-      <w:r>
-        <w:rPr>
-          <w:rFonts w:ascii="Times New Roman" w:eastAsia="Times New Roman" w:hAnsi="Times New Roman" w:cs="Times New Roman"/>
-          <w:color w:val="000000"/>
-          <w:sz w:val="28"/>
-          <w:szCs w:val="28"/>
-          <w:lang w:val="ru-RU"/>
-        </w:rPr>
-        <w:t xml:space="preserve"> строить и отправлять </w:t>
+        <w:t xml:space="preserve"> получив положительный ответ на запрос начинает строить и отправлять </w:t>
       </w:r>
       <w:r>
         <w:rPr>
@@ -1362,17 +1244,7 @@
           <w:szCs w:val="28"/>
           <w:lang w:val="ru-RU"/>
         </w:rPr>
-        <w:t xml:space="preserve"> клиент может получить несколькими путями. Первый — получить адрес и порт в локальной сети, что сделать можно вызвав одну функцию. Второй –</w:t>
-      </w:r>
-      <w:r>
-        <w:rPr>
-          <w:rFonts w:ascii="Times New Roman" w:eastAsia="Times New Roman" w:hAnsi="Times New Roman" w:cs="Times New Roman"/>
-          <w:color w:val="000000"/>
-          <w:sz w:val="28"/>
-          <w:szCs w:val="28"/>
-          <w:lang w:val="ru-RU"/>
-        </w:rPr>
-        <w:t xml:space="preserve"> сформировать и отправить </w:t>
+        <w:t xml:space="preserve"> клиент может получить несколькими путями. Первый — получить адрес и порт в локальной сети, что сделать можно вызвав одну функцию. Второй – сформировать и отправить </w:t>
       </w:r>
       <w:r>
         <w:rPr>
@@ -1581,17 +1453,7 @@
           <w:szCs w:val="28"/>
           <w:lang w:val="ru-RU"/>
         </w:rPr>
-        <w:t xml:space="preserve"> отправляет ответ похожий на запрос,</w:t>
-      </w:r>
-      <w:r>
-        <w:rPr>
-          <w:rFonts w:ascii="Times New Roman" w:eastAsia="Times New Roman" w:hAnsi="Times New Roman" w:cs="Times New Roman"/>
-          <w:color w:val="000000"/>
-          <w:sz w:val="28"/>
-          <w:szCs w:val="28"/>
-          <w:lang w:val="ru-RU"/>
-        </w:rPr>
-        <w:t xml:space="preserve"> но с дополнительным полем. Это поле является закодированный </w:t>
+        <w:t xml:space="preserve"> отправляет ответ похожий на запрос, но с дополнительным полем. Это поле является закодированный </w:t>
       </w:r>
       <w:proofErr w:type="spellStart"/>
       <w:r>
@@ -1712,17 +1574,7 @@
           <w:szCs w:val="28"/>
           <w:lang w:val="ru-RU"/>
         </w:rPr>
-        <w:t>4 имеет всегда один и тот же размер. Его размер состоит из 4 байт. Чтобы получить адрес нуж</w:t>
-      </w:r>
-      <w:r>
-        <w:rPr>
-          <w:rFonts w:ascii="Times New Roman" w:eastAsia="Times New Roman" w:hAnsi="Times New Roman" w:cs="Times New Roman"/>
-          <w:color w:val="000000"/>
-          <w:sz w:val="28"/>
-          <w:szCs w:val="28"/>
-          <w:lang w:val="ru-RU"/>
-        </w:rPr>
-        <w:t xml:space="preserve">но, каждый байт </w:t>
+        <w:t xml:space="preserve">4 имеет всегда один и тот же размер. Его размер состоит из 4 байт. Чтобы получить адрес нужно, каждый байт </w:t>
       </w:r>
       <w:r>
         <w:rPr>
@@ -1872,17 +1724,7 @@
           <w:szCs w:val="28"/>
           <w:lang w:val="ru-RU"/>
         </w:rPr>
-        <w:t xml:space="preserve"> значение порта нужно сделать такую же лог. Опер</w:t>
-      </w:r>
-      <w:r>
-        <w:rPr>
-          <w:rFonts w:ascii="Times New Roman" w:eastAsia="Times New Roman" w:hAnsi="Times New Roman" w:cs="Times New Roman"/>
-          <w:color w:val="000000"/>
-          <w:sz w:val="28"/>
-          <w:szCs w:val="28"/>
-          <w:lang w:val="ru-RU"/>
-        </w:rPr>
-        <w:t xml:space="preserve">ацию только с двумя первыми байтами. Не маловажная часть </w:t>
+        <w:t xml:space="preserve"> значение порта нужно сделать такую же лог. Операцию только с двумя первыми байтами. Не маловажная часть </w:t>
       </w:r>
       <w:r>
         <w:rPr>
@@ -2148,14 +1990,6 @@
           <w:szCs w:val="28"/>
         </w:rPr>
         <w:tab/>
-      </w:r>
-      <w:r>
-        <w:rPr>
-          <w:rFonts w:ascii="Times New Roman" w:eastAsia="Times New Roman" w:hAnsi="Times New Roman" w:cs="Times New Roman"/>
-          <w:color w:val="000000"/>
-          <w:sz w:val="28"/>
-          <w:szCs w:val="28"/>
-        </w:rPr>
         <w:t>priority = (2^</w:t>
       </w:r>
       <w:proofErr w:type="gramStart"/>
@@ -2311,16 +2145,7 @@
           <w:sz w:val="28"/>
           <w:szCs w:val="28"/>
         </w:rPr>
-        <w:t>reflexiv</w:t>
-      </w:r>
-      <w:r>
-        <w:rPr>
-          <w:rFonts w:ascii="Times New Roman" w:eastAsia="Times New Roman" w:hAnsi="Times New Roman" w:cs="Times New Roman"/>
-          <w:color w:val="000000"/>
-          <w:sz w:val="28"/>
-          <w:szCs w:val="28"/>
-        </w:rPr>
-        <w:t>e</w:t>
+        <w:t>reflexive</w:t>
       </w:r>
       <w:r>
         <w:rPr>
@@ -2447,17 +2272,18 @@
           <w:szCs w:val="28"/>
           <w:lang w:val="ru-RU"/>
         </w:rPr>
-        <w:t xml:space="preserve"> показывает что обращаться</w:t>
-      </w:r>
-      <w:r>
-        <w:rPr>
-          <w:rFonts w:ascii="Times New Roman" w:eastAsia="Times New Roman" w:hAnsi="Times New Roman" w:cs="Times New Roman"/>
-          <w:color w:val="000000"/>
-          <w:sz w:val="28"/>
-          <w:szCs w:val="28"/>
-          <w:lang w:val="ru-RU"/>
-        </w:rPr>
-        <w:t xml:space="preserve"> к кандидату можно напрямую через сигнальный сервер без других участников в этой схеме.</w:t>
+        <w:t xml:space="preserve"> показывает что обращаться к кандидату </w:t>
+      </w:r>
+      <w:r>
+        <w:rPr>
+          <w:rFonts w:ascii="Times New Roman" w:eastAsia="Times New Roman" w:hAnsi="Times New Roman" w:cs="Times New Roman"/>
+          <w:color w:val="000000"/>
+          <w:sz w:val="28"/>
+          <w:szCs w:val="28"/>
+          <w:lang w:val="ru-RU"/>
+        </w:rPr>
+        <w:lastRenderedPageBreak/>
+        <w:t>можно напрямую через сигнальный сервер без других участников в этой схеме.</w:t>
       </w:r>
     </w:p>
     <w:p>
@@ -2507,7 +2333,929 @@
           <w:szCs w:val="28"/>
           <w:lang w:val="ru-RU"/>
         </w:rPr>
-        <w:t xml:space="preserve"> это тип, который показывает, что кандидат является отдельным участником, отправляющий данные на еще один сервер, </w:t>
+        <w:t xml:space="preserve"> это тип, который показывает, что кандидат является отдельным участником, отправляющий данные на еще один сервер, выступающий в роли промежуточного кандидата. </w:t>
+      </w:r>
+      <w:r>
+        <w:rPr>
+          <w:rFonts w:ascii="Times New Roman" w:eastAsia="Times New Roman" w:hAnsi="Times New Roman" w:cs="Times New Roman"/>
+          <w:color w:val="000000"/>
+          <w:sz w:val="28"/>
+          <w:szCs w:val="28"/>
+        </w:rPr>
+        <w:t>Peer</w:t>
+      </w:r>
+      <w:r>
+        <w:rPr>
+          <w:rFonts w:ascii="Times New Roman" w:eastAsia="Times New Roman" w:hAnsi="Times New Roman" w:cs="Times New Roman"/>
+          <w:color w:val="000000"/>
+          <w:sz w:val="28"/>
+          <w:szCs w:val="28"/>
+          <w:lang w:val="ru-RU"/>
+        </w:rPr>
+        <w:t>-</w:t>
+      </w:r>
+      <w:r>
+        <w:rPr>
+          <w:rFonts w:ascii="Times New Roman" w:eastAsia="Times New Roman" w:hAnsi="Times New Roman" w:cs="Times New Roman"/>
+          <w:color w:val="000000"/>
+          <w:sz w:val="28"/>
+          <w:szCs w:val="28"/>
+        </w:rPr>
+        <w:t>reflexive</w:t>
+      </w:r>
+      <w:r>
+        <w:rPr>
+          <w:rFonts w:ascii="Times New Roman" w:eastAsia="Times New Roman" w:hAnsi="Times New Roman" w:cs="Times New Roman"/>
+          <w:color w:val="000000"/>
+          <w:sz w:val="28"/>
+          <w:szCs w:val="28"/>
+          <w:lang w:val="ru-RU"/>
+        </w:rPr>
+        <w:t xml:space="preserve"> отличаешься от предыдущего типа, он выступает в роле не сервера-кандидата, а промежуточного равноправного кандидата. </w:t>
+      </w:r>
+    </w:p>
+    <w:p>
+      <w:pPr>
+        <w:ind w:left="720" w:firstLine="720"/>
+        <w:rPr>
+          <w:rFonts w:ascii="Times New Roman" w:eastAsia="Times New Roman" w:hAnsi="Times New Roman" w:cs="Times New Roman"/>
+          <w:color w:val="000000"/>
+          <w:sz w:val="28"/>
+          <w:szCs w:val="28"/>
+          <w:lang w:val="ru-RU"/>
+        </w:rPr>
+      </w:pPr>
+      <w:r>
+        <w:rPr>
+          <w:rFonts w:ascii="Times New Roman" w:eastAsia="Times New Roman" w:hAnsi="Times New Roman" w:cs="Times New Roman"/>
+          <w:color w:val="000000"/>
+          <w:sz w:val="28"/>
+          <w:szCs w:val="28"/>
+        </w:rPr>
+        <w:t>Local</w:t>
+      </w:r>
+      <w:r>
+        <w:rPr>
+          <w:rFonts w:ascii="Times New Roman" w:eastAsia="Times New Roman" w:hAnsi="Times New Roman" w:cs="Times New Roman"/>
+          <w:color w:val="000000"/>
+          <w:sz w:val="28"/>
+          <w:szCs w:val="28"/>
+          <w:lang w:val="ru-RU"/>
+        </w:rPr>
+        <w:t xml:space="preserve"> </w:t>
+      </w:r>
+      <w:r>
+        <w:rPr>
+          <w:rFonts w:ascii="Times New Roman" w:eastAsia="Times New Roman" w:hAnsi="Times New Roman" w:cs="Times New Roman"/>
+          <w:color w:val="000000"/>
+          <w:sz w:val="28"/>
+          <w:szCs w:val="28"/>
+        </w:rPr>
+        <w:t>preference</w:t>
+      </w:r>
+      <w:r>
+        <w:rPr>
+          <w:rFonts w:ascii="Times New Roman" w:eastAsia="Times New Roman" w:hAnsi="Times New Roman" w:cs="Times New Roman"/>
+          <w:color w:val="000000"/>
+          <w:sz w:val="28"/>
+          <w:szCs w:val="28"/>
+          <w:lang w:val="ru-RU"/>
+        </w:rPr>
+        <w:t xml:space="preserve"> так же мо</w:t>
+      </w:r>
+      <w:r>
+        <w:rPr>
+          <w:rFonts w:ascii="Times New Roman" w:eastAsia="Times New Roman" w:hAnsi="Times New Roman" w:cs="Times New Roman"/>
+          <w:sz w:val="28"/>
+          <w:szCs w:val="28"/>
+          <w:lang w:val="ru-RU"/>
+        </w:rPr>
+        <w:t>ж</w:t>
+      </w:r>
+      <w:r>
+        <w:rPr>
+          <w:rFonts w:ascii="Times New Roman" w:eastAsia="Times New Roman" w:hAnsi="Times New Roman" w:cs="Times New Roman"/>
+          <w:color w:val="000000"/>
+          <w:sz w:val="28"/>
+          <w:szCs w:val="28"/>
+          <w:lang w:val="ru-RU"/>
+        </w:rPr>
+        <w:t xml:space="preserve">ет иметь разные значения. Поскольку клиенты бывают двух типов, полный и не полный, то и количество кандидатов в каждом может отличаться. Если клиент не полный, то у него может быть всего один кандидат, он имеет всего один </w:t>
+      </w:r>
+      <w:proofErr w:type="spellStart"/>
+      <w:r>
+        <w:rPr>
+          <w:rFonts w:ascii="Times New Roman" w:eastAsia="Times New Roman" w:hAnsi="Times New Roman" w:cs="Times New Roman"/>
+          <w:color w:val="000000"/>
+          <w:sz w:val="28"/>
+          <w:szCs w:val="28"/>
+        </w:rPr>
+        <w:t>ip</w:t>
+      </w:r>
+      <w:proofErr w:type="spellEnd"/>
+      <w:r>
+        <w:rPr>
+          <w:rFonts w:ascii="Times New Roman" w:eastAsia="Times New Roman" w:hAnsi="Times New Roman" w:cs="Times New Roman"/>
+          <w:color w:val="000000"/>
+          <w:sz w:val="28"/>
+          <w:szCs w:val="28"/>
+          <w:lang w:val="ru-RU"/>
+        </w:rPr>
+        <w:t xml:space="preserve"> </w:t>
+      </w:r>
+      <w:r>
+        <w:rPr>
+          <w:rFonts w:ascii="Times New Roman" w:eastAsia="Times New Roman" w:hAnsi="Times New Roman" w:cs="Times New Roman"/>
+          <w:color w:val="000000"/>
+          <w:sz w:val="28"/>
+          <w:szCs w:val="28"/>
+        </w:rPr>
+        <w:t>address</w:t>
+      </w:r>
+      <w:r>
+        <w:rPr>
+          <w:rFonts w:ascii="Times New Roman" w:eastAsia="Times New Roman" w:hAnsi="Times New Roman" w:cs="Times New Roman"/>
+          <w:color w:val="000000"/>
+          <w:sz w:val="28"/>
+          <w:szCs w:val="28"/>
+          <w:lang w:val="ru-RU"/>
+        </w:rPr>
+        <w:t xml:space="preserve">, и в этом случае значение </w:t>
+      </w:r>
+      <w:r>
+        <w:rPr>
+          <w:rFonts w:ascii="Times New Roman" w:eastAsia="Times New Roman" w:hAnsi="Times New Roman" w:cs="Times New Roman"/>
+          <w:color w:val="000000"/>
+          <w:sz w:val="28"/>
+          <w:szCs w:val="28"/>
+        </w:rPr>
+        <w:t>local</w:t>
+      </w:r>
+      <w:r>
+        <w:rPr>
+          <w:rFonts w:ascii="Times New Roman" w:eastAsia="Times New Roman" w:hAnsi="Times New Roman" w:cs="Times New Roman"/>
+          <w:color w:val="000000"/>
+          <w:sz w:val="28"/>
+          <w:szCs w:val="28"/>
+          <w:lang w:val="ru-RU"/>
+        </w:rPr>
+        <w:t xml:space="preserve"> </w:t>
+      </w:r>
+      <w:r>
+        <w:rPr>
+          <w:rFonts w:ascii="Times New Roman" w:eastAsia="Times New Roman" w:hAnsi="Times New Roman" w:cs="Times New Roman"/>
+          <w:color w:val="000000"/>
+          <w:sz w:val="28"/>
+          <w:szCs w:val="28"/>
+        </w:rPr>
+        <w:t>preference</w:t>
+      </w:r>
+      <w:r>
+        <w:rPr>
+          <w:rFonts w:ascii="Times New Roman" w:eastAsia="Times New Roman" w:hAnsi="Times New Roman" w:cs="Times New Roman"/>
+          <w:color w:val="000000"/>
+          <w:sz w:val="28"/>
+          <w:szCs w:val="28"/>
+          <w:lang w:val="ru-RU"/>
+        </w:rPr>
+        <w:t xml:space="preserve"> составляет 65535. Если клиент имеет несколько разных кандидатов, то каждый из них имеет значение, но они уникальны для каждого. Что касается полной и не полной реализации объекта, то лучше всего называть их </w:t>
+      </w:r>
+      <w:r>
+        <w:rPr>
+          <w:rFonts w:ascii="Times New Roman" w:eastAsia="Times New Roman" w:hAnsi="Times New Roman" w:cs="Times New Roman"/>
+          <w:color w:val="000000"/>
+          <w:sz w:val="28"/>
+          <w:szCs w:val="28"/>
+        </w:rPr>
+        <w:t>Full</w:t>
+      </w:r>
+      <w:r>
+        <w:rPr>
+          <w:rFonts w:ascii="Times New Roman" w:eastAsia="Times New Roman" w:hAnsi="Times New Roman" w:cs="Times New Roman"/>
+          <w:color w:val="000000"/>
+          <w:sz w:val="28"/>
+          <w:szCs w:val="28"/>
+          <w:lang w:val="ru-RU"/>
+        </w:rPr>
+        <w:t xml:space="preserve"> (</w:t>
+      </w:r>
+      <w:r>
+        <w:rPr>
+          <w:rFonts w:ascii="Times New Roman" w:eastAsia="Times New Roman" w:hAnsi="Times New Roman" w:cs="Times New Roman"/>
+          <w:color w:val="000000"/>
+          <w:sz w:val="28"/>
+          <w:szCs w:val="28"/>
+        </w:rPr>
+        <w:t>F</w:t>
+      </w:r>
+      <w:r>
+        <w:rPr>
+          <w:rFonts w:ascii="Times New Roman" w:eastAsia="Times New Roman" w:hAnsi="Times New Roman" w:cs="Times New Roman"/>
+          <w:color w:val="000000"/>
+          <w:sz w:val="28"/>
+          <w:szCs w:val="28"/>
+          <w:lang w:val="ru-RU"/>
+        </w:rPr>
+        <w:t xml:space="preserve">) и </w:t>
+      </w:r>
+      <w:r>
+        <w:rPr>
+          <w:rFonts w:ascii="Times New Roman" w:eastAsia="Times New Roman" w:hAnsi="Times New Roman" w:cs="Times New Roman"/>
+          <w:color w:val="000000"/>
+          <w:sz w:val="28"/>
+          <w:szCs w:val="28"/>
+        </w:rPr>
+        <w:t>Lite</w:t>
+      </w:r>
+      <w:r>
+        <w:rPr>
+          <w:rFonts w:ascii="Times New Roman" w:eastAsia="Times New Roman" w:hAnsi="Times New Roman" w:cs="Times New Roman"/>
+          <w:color w:val="000000"/>
+          <w:sz w:val="28"/>
+          <w:szCs w:val="28"/>
+          <w:lang w:val="ru-RU"/>
+        </w:rPr>
+        <w:t xml:space="preserve"> (</w:t>
+      </w:r>
+      <w:r>
+        <w:rPr>
+          <w:rFonts w:ascii="Times New Roman" w:eastAsia="Times New Roman" w:hAnsi="Times New Roman" w:cs="Times New Roman"/>
+          <w:color w:val="000000"/>
+          <w:sz w:val="28"/>
+          <w:szCs w:val="28"/>
+        </w:rPr>
+        <w:t>L</w:t>
+      </w:r>
+      <w:r>
+        <w:rPr>
+          <w:rFonts w:ascii="Times New Roman" w:eastAsia="Times New Roman" w:hAnsi="Times New Roman" w:cs="Times New Roman"/>
+          <w:color w:val="000000"/>
+          <w:sz w:val="28"/>
+          <w:szCs w:val="28"/>
+          <w:lang w:val="ru-RU"/>
+        </w:rPr>
+        <w:t xml:space="preserve">). И существует всего 3 варианта реализации для объединения клиента. </w:t>
+      </w:r>
+      <w:r>
+        <w:rPr>
+          <w:rFonts w:ascii="Times New Roman" w:eastAsia="Times New Roman" w:hAnsi="Times New Roman" w:cs="Times New Roman"/>
+          <w:color w:val="000000"/>
+          <w:sz w:val="28"/>
+          <w:szCs w:val="28"/>
+        </w:rPr>
+        <w:t>Full</w:t>
+      </w:r>
+      <w:r>
+        <w:rPr>
+          <w:rFonts w:ascii="Times New Roman" w:eastAsia="Times New Roman" w:hAnsi="Times New Roman" w:cs="Times New Roman"/>
+          <w:color w:val="000000"/>
+          <w:sz w:val="28"/>
+          <w:szCs w:val="28"/>
+          <w:lang w:val="ru-RU"/>
+        </w:rPr>
+        <w:t>-</w:t>
+      </w:r>
+      <w:r>
+        <w:rPr>
+          <w:rFonts w:ascii="Times New Roman" w:eastAsia="Times New Roman" w:hAnsi="Times New Roman" w:cs="Times New Roman"/>
+          <w:color w:val="000000"/>
+          <w:sz w:val="28"/>
+          <w:szCs w:val="28"/>
+        </w:rPr>
+        <w:t>Full</w:t>
+      </w:r>
+      <w:r>
+        <w:rPr>
+          <w:rFonts w:ascii="Times New Roman" w:eastAsia="Times New Roman" w:hAnsi="Times New Roman" w:cs="Times New Roman"/>
+          <w:color w:val="000000"/>
+          <w:sz w:val="28"/>
+          <w:szCs w:val="28"/>
+          <w:lang w:val="ru-RU"/>
+        </w:rPr>
+        <w:t xml:space="preserve">, </w:t>
+      </w:r>
+      <w:r>
+        <w:rPr>
+          <w:rFonts w:ascii="Times New Roman" w:eastAsia="Times New Roman" w:hAnsi="Times New Roman" w:cs="Times New Roman"/>
+          <w:color w:val="000000"/>
+          <w:sz w:val="28"/>
+          <w:szCs w:val="28"/>
+        </w:rPr>
+        <w:t>Full</w:t>
+      </w:r>
+      <w:r>
+        <w:rPr>
+          <w:rFonts w:ascii="Times New Roman" w:eastAsia="Times New Roman" w:hAnsi="Times New Roman" w:cs="Times New Roman"/>
+          <w:color w:val="000000"/>
+          <w:sz w:val="28"/>
+          <w:szCs w:val="28"/>
+          <w:lang w:val="ru-RU"/>
+        </w:rPr>
+        <w:t>-</w:t>
+      </w:r>
+      <w:r>
+        <w:rPr>
+          <w:rFonts w:ascii="Times New Roman" w:eastAsia="Times New Roman" w:hAnsi="Times New Roman" w:cs="Times New Roman"/>
+          <w:color w:val="000000"/>
+          <w:sz w:val="28"/>
+          <w:szCs w:val="28"/>
+        </w:rPr>
+        <w:t>Lite</w:t>
+      </w:r>
+      <w:r>
+        <w:rPr>
+          <w:rFonts w:ascii="Times New Roman" w:eastAsia="Times New Roman" w:hAnsi="Times New Roman" w:cs="Times New Roman"/>
+          <w:color w:val="000000"/>
+          <w:sz w:val="28"/>
+          <w:szCs w:val="28"/>
+          <w:lang w:val="ru-RU"/>
+        </w:rPr>
+        <w:t xml:space="preserve">, </w:t>
+      </w:r>
+      <w:r>
+        <w:rPr>
+          <w:rFonts w:ascii="Times New Roman" w:eastAsia="Times New Roman" w:hAnsi="Times New Roman" w:cs="Times New Roman"/>
+          <w:color w:val="000000"/>
+          <w:sz w:val="28"/>
+          <w:szCs w:val="28"/>
+        </w:rPr>
+        <w:t>Lite</w:t>
+      </w:r>
+      <w:r>
+        <w:rPr>
+          <w:rFonts w:ascii="Times New Roman" w:eastAsia="Times New Roman" w:hAnsi="Times New Roman" w:cs="Times New Roman"/>
+          <w:color w:val="000000"/>
+          <w:sz w:val="28"/>
+          <w:szCs w:val="28"/>
+          <w:lang w:val="ru-RU"/>
+        </w:rPr>
+        <w:t>-</w:t>
+      </w:r>
+      <w:r>
+        <w:rPr>
+          <w:rFonts w:ascii="Times New Roman" w:eastAsia="Times New Roman" w:hAnsi="Times New Roman" w:cs="Times New Roman"/>
+          <w:color w:val="000000"/>
+          <w:sz w:val="28"/>
+          <w:szCs w:val="28"/>
+        </w:rPr>
+        <w:t>Lite</w:t>
+      </w:r>
+      <w:r>
+        <w:rPr>
+          <w:rFonts w:ascii="Times New Roman" w:eastAsia="Times New Roman" w:hAnsi="Times New Roman" w:cs="Times New Roman"/>
+          <w:color w:val="000000"/>
+          <w:sz w:val="28"/>
+          <w:szCs w:val="28"/>
+          <w:lang w:val="ru-RU"/>
+        </w:rPr>
+        <w:t xml:space="preserve">. Самой сложной является </w:t>
+      </w:r>
+      <w:r>
+        <w:rPr>
+          <w:rFonts w:ascii="Times New Roman" w:eastAsia="Times New Roman" w:hAnsi="Times New Roman" w:cs="Times New Roman"/>
+          <w:color w:val="000000"/>
+          <w:sz w:val="28"/>
+          <w:szCs w:val="28"/>
+        </w:rPr>
+        <w:t>F</w:t>
+      </w:r>
+      <w:r>
+        <w:rPr>
+          <w:rFonts w:ascii="Times New Roman" w:eastAsia="Times New Roman" w:hAnsi="Times New Roman" w:cs="Times New Roman"/>
+          <w:color w:val="000000"/>
+          <w:sz w:val="28"/>
+          <w:szCs w:val="28"/>
+          <w:lang w:val="ru-RU"/>
+        </w:rPr>
+        <w:t>-</w:t>
+      </w:r>
+      <w:r>
+        <w:rPr>
+          <w:rFonts w:ascii="Times New Roman" w:eastAsia="Times New Roman" w:hAnsi="Times New Roman" w:cs="Times New Roman"/>
+          <w:color w:val="000000"/>
+          <w:sz w:val="28"/>
+          <w:szCs w:val="28"/>
+        </w:rPr>
+        <w:t>F</w:t>
+      </w:r>
+      <w:r>
+        <w:rPr>
+          <w:rFonts w:ascii="Times New Roman" w:eastAsia="Times New Roman" w:hAnsi="Times New Roman" w:cs="Times New Roman"/>
+          <w:color w:val="000000"/>
+          <w:sz w:val="28"/>
+          <w:szCs w:val="28"/>
+          <w:lang w:val="ru-RU"/>
+        </w:rPr>
+        <w:t xml:space="preserve">, а самой легкой </w:t>
+      </w:r>
+      <w:r>
+        <w:rPr>
+          <w:rFonts w:ascii="Times New Roman" w:eastAsia="Times New Roman" w:hAnsi="Times New Roman" w:cs="Times New Roman"/>
+          <w:color w:val="000000"/>
+          <w:sz w:val="28"/>
+          <w:szCs w:val="28"/>
+        </w:rPr>
+        <w:t>L</w:t>
+      </w:r>
+      <w:r>
+        <w:rPr>
+          <w:rFonts w:ascii="Times New Roman" w:eastAsia="Times New Roman" w:hAnsi="Times New Roman" w:cs="Times New Roman"/>
+          <w:color w:val="000000"/>
+          <w:sz w:val="28"/>
+          <w:szCs w:val="28"/>
+          <w:lang w:val="ru-RU"/>
+        </w:rPr>
+        <w:t>-</w:t>
+      </w:r>
+      <w:r>
+        <w:rPr>
+          <w:rFonts w:ascii="Times New Roman" w:eastAsia="Times New Roman" w:hAnsi="Times New Roman" w:cs="Times New Roman"/>
+          <w:color w:val="000000"/>
+          <w:sz w:val="28"/>
+          <w:szCs w:val="28"/>
+        </w:rPr>
+        <w:t>L</w:t>
+      </w:r>
+      <w:r>
+        <w:rPr>
+          <w:rFonts w:ascii="Times New Roman" w:eastAsia="Times New Roman" w:hAnsi="Times New Roman" w:cs="Times New Roman"/>
+          <w:color w:val="000000"/>
+          <w:sz w:val="28"/>
+          <w:szCs w:val="28"/>
+          <w:lang w:val="ru-RU"/>
+        </w:rPr>
+        <w:t xml:space="preserve">. </w:t>
+      </w:r>
+    </w:p>
+    <w:p>
+      <w:pPr>
+        <w:ind w:left="720" w:firstLine="720"/>
+        <w:rPr>
+          <w:rFonts w:ascii="Times New Roman" w:eastAsia="Times New Roman" w:hAnsi="Times New Roman" w:cs="Times New Roman"/>
+          <w:sz w:val="28"/>
+          <w:szCs w:val="28"/>
+          <w:lang w:val="ru-RU"/>
+        </w:rPr>
+      </w:pPr>
+      <w:r>
+        <w:rPr>
+          <w:rFonts w:ascii="Times New Roman" w:eastAsia="Times New Roman" w:hAnsi="Times New Roman" w:cs="Times New Roman"/>
+          <w:color w:val="000000"/>
+          <w:sz w:val="28"/>
+          <w:szCs w:val="28"/>
+        </w:rPr>
+        <w:t>Lite</w:t>
+      </w:r>
+      <w:r>
+        <w:rPr>
+          <w:rFonts w:ascii="Times New Roman" w:eastAsia="Times New Roman" w:hAnsi="Times New Roman" w:cs="Times New Roman"/>
+          <w:color w:val="000000"/>
+          <w:sz w:val="28"/>
+          <w:szCs w:val="28"/>
+          <w:lang w:val="ru-RU"/>
+        </w:rPr>
+        <w:t>-</w:t>
+      </w:r>
+      <w:r>
+        <w:rPr>
+          <w:rFonts w:ascii="Times New Roman" w:eastAsia="Times New Roman" w:hAnsi="Times New Roman" w:cs="Times New Roman"/>
+          <w:color w:val="000000"/>
+          <w:sz w:val="28"/>
+          <w:szCs w:val="28"/>
+        </w:rPr>
+        <w:t>Lite</w:t>
+      </w:r>
+      <w:r>
+        <w:rPr>
+          <w:rFonts w:ascii="Times New Roman" w:eastAsia="Times New Roman" w:hAnsi="Times New Roman" w:cs="Times New Roman"/>
+          <w:color w:val="000000"/>
+          <w:sz w:val="28"/>
+          <w:szCs w:val="28"/>
+          <w:lang w:val="ru-RU"/>
+        </w:rPr>
+        <w:t xml:space="preserve">. Как было сказано выше, </w:t>
+      </w:r>
+      <w:r>
+        <w:rPr>
+          <w:rFonts w:ascii="Times New Roman" w:eastAsia="Times New Roman" w:hAnsi="Times New Roman" w:cs="Times New Roman"/>
+          <w:color w:val="000000"/>
+          <w:sz w:val="28"/>
+          <w:szCs w:val="28"/>
+        </w:rPr>
+        <w:t>lite</w:t>
+      </w:r>
+      <w:r>
+        <w:rPr>
+          <w:rFonts w:ascii="Times New Roman" w:eastAsia="Times New Roman" w:hAnsi="Times New Roman" w:cs="Times New Roman"/>
+          <w:color w:val="000000"/>
+          <w:sz w:val="28"/>
+          <w:szCs w:val="28"/>
+          <w:lang w:val="ru-RU"/>
+        </w:rPr>
+        <w:t xml:space="preserve"> клиент имеет всего одного кандидата с одним </w:t>
+      </w:r>
+      <w:proofErr w:type="spellStart"/>
+      <w:r>
+        <w:rPr>
+          <w:rFonts w:ascii="Times New Roman" w:eastAsia="Times New Roman" w:hAnsi="Times New Roman" w:cs="Times New Roman"/>
+          <w:color w:val="000000"/>
+          <w:sz w:val="28"/>
+          <w:szCs w:val="28"/>
+        </w:rPr>
+        <w:t>ip</w:t>
+      </w:r>
+      <w:proofErr w:type="spellEnd"/>
+      <w:r>
+        <w:rPr>
+          <w:rFonts w:ascii="Times New Roman" w:eastAsia="Times New Roman" w:hAnsi="Times New Roman" w:cs="Times New Roman"/>
+          <w:color w:val="000000"/>
+          <w:sz w:val="28"/>
+          <w:szCs w:val="28"/>
+          <w:lang w:val="ru-RU"/>
+        </w:rPr>
+        <w:t xml:space="preserve"> адресом. И установление подключения между такими клиентами не составляет больших трудностей, но это не все. Каждый клиент из такой реализации не выполняет проверок на подключения в виде </w:t>
+      </w:r>
+      <w:r>
+        <w:rPr>
+          <w:rFonts w:ascii="Times New Roman" w:eastAsia="Times New Roman" w:hAnsi="Times New Roman" w:cs="Times New Roman"/>
+          <w:color w:val="000000"/>
+          <w:sz w:val="28"/>
+          <w:szCs w:val="28"/>
+        </w:rPr>
+        <w:t>STUN</w:t>
+      </w:r>
+      <w:r>
+        <w:rPr>
+          <w:rFonts w:ascii="Times New Roman" w:eastAsia="Times New Roman" w:hAnsi="Times New Roman" w:cs="Times New Roman"/>
+          <w:color w:val="000000"/>
+          <w:sz w:val="28"/>
+          <w:szCs w:val="28"/>
+          <w:lang w:val="ru-RU"/>
+        </w:rPr>
+        <w:t xml:space="preserve"> запросов от контролирующего клиента </w:t>
+      </w:r>
+      <w:r>
+        <w:rPr>
+          <w:rFonts w:ascii="Times New Roman" w:eastAsia="Times New Roman" w:hAnsi="Times New Roman" w:cs="Times New Roman"/>
+          <w:sz w:val="28"/>
+          <w:szCs w:val="28"/>
+          <w:lang w:val="ru-RU"/>
+        </w:rPr>
+        <w:t xml:space="preserve">на </w:t>
+      </w:r>
+      <w:r>
+        <w:rPr>
+          <w:rFonts w:ascii="Times New Roman" w:eastAsia="Times New Roman" w:hAnsi="Times New Roman" w:cs="Times New Roman"/>
+          <w:color w:val="000000"/>
+          <w:sz w:val="28"/>
+          <w:szCs w:val="28"/>
+          <w:lang w:val="ru-RU"/>
+        </w:rPr>
+        <w:t>контролируемого клиента.</w:t>
+      </w:r>
+      <w:r>
+        <w:rPr>
+          <w:rFonts w:ascii="Times New Roman" w:eastAsia="Times New Roman" w:hAnsi="Times New Roman" w:cs="Times New Roman"/>
+          <w:sz w:val="28"/>
+          <w:szCs w:val="28"/>
+          <w:lang w:val="ru-RU"/>
+        </w:rPr>
+        <w:t xml:space="preserve"> </w:t>
+      </w:r>
+    </w:p>
+    <w:p>
+      <w:pPr>
+        <w:ind w:left="720" w:firstLine="720"/>
+        <w:rPr>
+          <w:rFonts w:ascii="Times New Roman" w:eastAsia="Times New Roman" w:hAnsi="Times New Roman" w:cs="Times New Roman"/>
+          <w:sz w:val="28"/>
+          <w:szCs w:val="28"/>
+          <w:lang w:val="ru-RU"/>
+        </w:rPr>
+      </w:pPr>
+      <w:r>
+        <w:rPr>
+          <w:rFonts w:ascii="Times New Roman" w:eastAsia="Times New Roman" w:hAnsi="Times New Roman" w:cs="Times New Roman"/>
+          <w:color w:val="000000"/>
+          <w:sz w:val="28"/>
+          <w:szCs w:val="28"/>
+          <w:lang w:val="ru-RU"/>
+        </w:rPr>
+        <w:t xml:space="preserve">При подключении двух клиентов, каждому из них отводиться своя роль и в реализации </w:t>
+      </w:r>
+      <w:r>
+        <w:rPr>
+          <w:rFonts w:ascii="Times New Roman" w:eastAsia="Times New Roman" w:hAnsi="Times New Roman" w:cs="Times New Roman"/>
+          <w:color w:val="000000"/>
+          <w:sz w:val="28"/>
+          <w:szCs w:val="28"/>
+        </w:rPr>
+        <w:t>L</w:t>
+      </w:r>
+      <w:r>
+        <w:rPr>
+          <w:rFonts w:ascii="Times New Roman" w:eastAsia="Times New Roman" w:hAnsi="Times New Roman" w:cs="Times New Roman"/>
+          <w:color w:val="000000"/>
+          <w:sz w:val="28"/>
+          <w:szCs w:val="28"/>
+          <w:lang w:val="ru-RU"/>
+        </w:rPr>
+        <w:t>-</w:t>
+      </w:r>
+      <w:r>
+        <w:rPr>
+          <w:rFonts w:ascii="Times New Roman" w:eastAsia="Times New Roman" w:hAnsi="Times New Roman" w:cs="Times New Roman"/>
+          <w:color w:val="000000"/>
+          <w:sz w:val="28"/>
+          <w:szCs w:val="28"/>
+        </w:rPr>
+        <w:t>L</w:t>
+      </w:r>
+      <w:r>
+        <w:rPr>
+          <w:rFonts w:ascii="Times New Roman" w:eastAsia="Times New Roman" w:hAnsi="Times New Roman" w:cs="Times New Roman"/>
+          <w:color w:val="000000"/>
+          <w:sz w:val="28"/>
+          <w:szCs w:val="28"/>
+          <w:lang w:val="ru-RU"/>
+        </w:rPr>
+        <w:t xml:space="preserve"> не определяется контролирующий и контролируемый клиент, что и является минусом этой реализации. </w:t>
+      </w:r>
+    </w:p>
+    <w:p>
+      <w:pPr>
+        <w:ind w:left="720" w:firstLine="720"/>
+        <w:rPr>
+          <w:rFonts w:ascii="Times New Roman" w:eastAsia="Times New Roman" w:hAnsi="Times New Roman" w:cs="Times New Roman"/>
+          <w:color w:val="000000"/>
+          <w:sz w:val="28"/>
+          <w:szCs w:val="28"/>
+          <w:lang w:val="ru-RU"/>
+        </w:rPr>
+      </w:pPr>
+      <w:r>
+        <w:rPr>
+          <w:rFonts w:ascii="Times New Roman" w:eastAsia="Times New Roman" w:hAnsi="Times New Roman" w:cs="Times New Roman"/>
+          <w:color w:val="000000"/>
+          <w:sz w:val="28"/>
+          <w:szCs w:val="28"/>
+        </w:rPr>
+        <w:t>Full</w:t>
+      </w:r>
+      <w:r>
+        <w:rPr>
+          <w:rFonts w:ascii="Times New Roman" w:eastAsia="Times New Roman" w:hAnsi="Times New Roman" w:cs="Times New Roman"/>
+          <w:color w:val="000000"/>
+          <w:sz w:val="28"/>
+          <w:szCs w:val="28"/>
+          <w:lang w:val="ru-RU"/>
+        </w:rPr>
+        <w:t>-</w:t>
+      </w:r>
+      <w:r>
+        <w:rPr>
+          <w:rFonts w:ascii="Times New Roman" w:eastAsia="Times New Roman" w:hAnsi="Times New Roman" w:cs="Times New Roman"/>
+          <w:color w:val="000000"/>
+          <w:sz w:val="28"/>
+          <w:szCs w:val="28"/>
+        </w:rPr>
+        <w:t>Full</w:t>
+      </w:r>
+      <w:r>
+        <w:rPr>
+          <w:rFonts w:ascii="Times New Roman" w:eastAsia="Times New Roman" w:hAnsi="Times New Roman" w:cs="Times New Roman"/>
+          <w:color w:val="000000"/>
+          <w:sz w:val="28"/>
+          <w:szCs w:val="28"/>
+          <w:lang w:val="ru-RU"/>
+        </w:rPr>
+        <w:t xml:space="preserve">. Самая трудная реализация. Поскольку каждый из клиентов имеет более одного кандидата и разные </w:t>
+      </w:r>
+      <w:r>
+        <w:rPr>
+          <w:rFonts w:ascii="Times New Roman" w:eastAsia="Times New Roman" w:hAnsi="Times New Roman" w:cs="Times New Roman"/>
+          <w:color w:val="000000"/>
+          <w:sz w:val="28"/>
+          <w:szCs w:val="28"/>
+        </w:rPr>
+        <w:t>IP</w:t>
+      </w:r>
+      <w:r>
+        <w:rPr>
+          <w:rFonts w:ascii="Times New Roman" w:eastAsia="Times New Roman" w:hAnsi="Times New Roman" w:cs="Times New Roman"/>
+          <w:color w:val="000000"/>
+          <w:sz w:val="28"/>
+          <w:szCs w:val="28"/>
+          <w:lang w:val="ru-RU"/>
+        </w:rPr>
+        <w:t xml:space="preserve"> </w:t>
+      </w:r>
+      <w:r>
+        <w:rPr>
+          <w:rFonts w:ascii="Times New Roman" w:eastAsia="Times New Roman" w:hAnsi="Times New Roman" w:cs="Times New Roman"/>
+          <w:color w:val="000000"/>
+          <w:sz w:val="28"/>
+          <w:szCs w:val="28"/>
+        </w:rPr>
+        <w:t>address</w:t>
+      </w:r>
+      <w:r>
+        <w:rPr>
+          <w:rFonts w:ascii="Times New Roman" w:eastAsia="Times New Roman" w:hAnsi="Times New Roman" w:cs="Times New Roman"/>
+          <w:color w:val="000000"/>
+          <w:sz w:val="28"/>
+          <w:szCs w:val="28"/>
+          <w:lang w:val="ru-RU"/>
+        </w:rPr>
+        <w:t>, что усложняет задачу. Один из клиентов должен взять на себя роль контролирующего, а другой контролируемого. Для установления соединения необходимо составить пары кандидатов и выбрать из не</w:t>
+      </w:r>
+      <w:r>
+        <w:rPr>
+          <w:rFonts w:ascii="Times New Roman" w:eastAsia="Times New Roman" w:hAnsi="Times New Roman" w:cs="Times New Roman"/>
+          <w:sz w:val="28"/>
+          <w:szCs w:val="28"/>
+          <w:lang w:val="ru-RU"/>
+        </w:rPr>
+        <w:t>е</w:t>
+      </w:r>
+      <w:r>
+        <w:rPr>
+          <w:rFonts w:ascii="Times New Roman" w:eastAsia="Times New Roman" w:hAnsi="Times New Roman" w:cs="Times New Roman"/>
+          <w:color w:val="000000"/>
+          <w:sz w:val="28"/>
+          <w:szCs w:val="28"/>
+          <w:lang w:val="ru-RU"/>
+        </w:rPr>
+        <w:t xml:space="preserve"> самую успешную, так вот каждый из клиентов занимается именно этим. И </w:t>
+      </w:r>
+      <w:proofErr w:type="gramStart"/>
+      <w:r>
+        <w:rPr>
+          <w:rFonts w:ascii="Times New Roman" w:eastAsia="Times New Roman" w:hAnsi="Times New Roman" w:cs="Times New Roman"/>
+          <w:color w:val="000000"/>
+          <w:sz w:val="28"/>
+          <w:szCs w:val="28"/>
+          <w:lang w:val="ru-RU"/>
+        </w:rPr>
+        <w:t>не маловажная часть это</w:t>
+      </w:r>
+      <w:proofErr w:type="gramEnd"/>
+      <w:r>
+        <w:rPr>
+          <w:rFonts w:ascii="Times New Roman" w:eastAsia="Times New Roman" w:hAnsi="Times New Roman" w:cs="Times New Roman"/>
+          <w:color w:val="000000"/>
+          <w:sz w:val="28"/>
+          <w:szCs w:val="28"/>
+          <w:lang w:val="ru-RU"/>
+        </w:rPr>
+        <w:t xml:space="preserve"> отправка проверок на каждого из удалённых кандидатов для точного составление контрольной пары кандидатов. Но такие проверки не только при подключении, но при дальнейшей работе программы. </w:t>
+      </w:r>
+    </w:p>
+    <w:p>
+      <w:pPr>
+        <w:ind w:left="720" w:firstLine="720"/>
+        <w:rPr>
+          <w:rFonts w:ascii="Times New Roman" w:eastAsia="Times New Roman" w:hAnsi="Times New Roman" w:cs="Times New Roman"/>
+          <w:color w:val="000000"/>
+          <w:sz w:val="28"/>
+          <w:szCs w:val="28"/>
+          <w:lang w:val="ru-RU"/>
+        </w:rPr>
+      </w:pPr>
+      <w:r>
+        <w:rPr>
+          <w:rFonts w:ascii="Times New Roman" w:eastAsia="Times New Roman" w:hAnsi="Times New Roman" w:cs="Times New Roman"/>
+          <w:color w:val="000000"/>
+          <w:sz w:val="28"/>
+          <w:szCs w:val="28"/>
+        </w:rPr>
+        <w:t>Full</w:t>
+      </w:r>
+      <w:r>
+        <w:rPr>
+          <w:rFonts w:ascii="Times New Roman" w:eastAsia="Times New Roman" w:hAnsi="Times New Roman" w:cs="Times New Roman"/>
+          <w:color w:val="000000"/>
+          <w:sz w:val="28"/>
+          <w:szCs w:val="28"/>
+          <w:lang w:val="ru-RU"/>
+        </w:rPr>
+        <w:t>-</w:t>
+      </w:r>
+      <w:r>
+        <w:rPr>
+          <w:rFonts w:ascii="Times New Roman" w:eastAsia="Times New Roman" w:hAnsi="Times New Roman" w:cs="Times New Roman"/>
+          <w:color w:val="000000"/>
+          <w:sz w:val="28"/>
+          <w:szCs w:val="28"/>
+        </w:rPr>
+        <w:t>Lite</w:t>
+      </w:r>
+      <w:r>
+        <w:rPr>
+          <w:rFonts w:ascii="Times New Roman" w:eastAsia="Times New Roman" w:hAnsi="Times New Roman" w:cs="Times New Roman"/>
+          <w:color w:val="000000"/>
+          <w:sz w:val="28"/>
+          <w:szCs w:val="28"/>
+          <w:lang w:val="ru-RU"/>
+        </w:rPr>
+        <w:t xml:space="preserve">. Эта реализация имеет сходство с предыдущими реализациями. На этот раз роль контролирующего клиента займет клиент с </w:t>
+      </w:r>
+      <w:r>
+        <w:rPr>
+          <w:rFonts w:ascii="Times New Roman" w:eastAsia="Times New Roman" w:hAnsi="Times New Roman" w:cs="Times New Roman"/>
+          <w:color w:val="000000"/>
+          <w:sz w:val="28"/>
+          <w:szCs w:val="28"/>
+        </w:rPr>
+        <w:t>Full</w:t>
+      </w:r>
+      <w:r>
+        <w:rPr>
+          <w:rFonts w:ascii="Times New Roman" w:eastAsia="Times New Roman" w:hAnsi="Times New Roman" w:cs="Times New Roman"/>
+          <w:color w:val="000000"/>
+          <w:sz w:val="28"/>
+          <w:szCs w:val="28"/>
+          <w:lang w:val="ru-RU"/>
+        </w:rPr>
+        <w:t xml:space="preserve"> реализацией, а роль контролируемого клиента получит клиент с реализацией </w:t>
+      </w:r>
+      <w:r>
+        <w:rPr>
+          <w:rFonts w:ascii="Times New Roman" w:eastAsia="Times New Roman" w:hAnsi="Times New Roman" w:cs="Times New Roman"/>
+          <w:color w:val="000000"/>
+          <w:sz w:val="28"/>
+          <w:szCs w:val="28"/>
+        </w:rPr>
+        <w:t>Lite</w:t>
+      </w:r>
+      <w:r>
+        <w:rPr>
+          <w:rFonts w:ascii="Times New Roman" w:eastAsia="Times New Roman" w:hAnsi="Times New Roman" w:cs="Times New Roman"/>
+          <w:color w:val="000000"/>
+          <w:sz w:val="28"/>
+          <w:szCs w:val="28"/>
+          <w:lang w:val="ru-RU"/>
+        </w:rPr>
+        <w:t xml:space="preserve">. Так вот контролирующий клиент будет создавать пары из кандидатов и выстраивать их по приоритетам. Получаемый список после сортировки называется конечный список пар. После проведения всех проверок в виде </w:t>
+      </w:r>
+      <w:r>
+        <w:rPr>
+          <w:rFonts w:ascii="Times New Roman" w:eastAsia="Times New Roman" w:hAnsi="Times New Roman" w:cs="Times New Roman"/>
+          <w:color w:val="000000"/>
+          <w:sz w:val="28"/>
+          <w:szCs w:val="28"/>
+        </w:rPr>
+        <w:t>STUN</w:t>
+      </w:r>
+      <w:r>
+        <w:rPr>
+          <w:rFonts w:ascii="Times New Roman" w:eastAsia="Times New Roman" w:hAnsi="Times New Roman" w:cs="Times New Roman"/>
+          <w:color w:val="000000"/>
+          <w:sz w:val="28"/>
+          <w:szCs w:val="28"/>
+          <w:lang w:val="ru-RU"/>
+        </w:rPr>
+        <w:t xml:space="preserve"> запросов </w:t>
+      </w:r>
+      <w:r>
+        <w:rPr>
+          <w:rFonts w:ascii="Times New Roman" w:eastAsia="Times New Roman" w:hAnsi="Times New Roman" w:cs="Times New Roman"/>
+          <w:color w:val="000000"/>
+          <w:sz w:val="28"/>
+          <w:szCs w:val="28"/>
+        </w:rPr>
+        <w:t>Full</w:t>
+      </w:r>
+      <w:r>
+        <w:rPr>
+          <w:rFonts w:ascii="Times New Roman" w:eastAsia="Times New Roman" w:hAnsi="Times New Roman" w:cs="Times New Roman"/>
+          <w:color w:val="000000"/>
+          <w:sz w:val="28"/>
+          <w:szCs w:val="28"/>
+          <w:lang w:val="ru-RU"/>
+        </w:rPr>
+        <w:t xml:space="preserve"> клиент получает контрольную пару. И настраивает соединение. </w:t>
+      </w:r>
+    </w:p>
+    <w:p>
+      <w:pPr>
+        <w:ind w:left="720" w:firstLine="720"/>
+        <w:rPr>
+          <w:rFonts w:ascii="Times New Roman" w:eastAsia="Times New Roman" w:hAnsi="Times New Roman" w:cs="Times New Roman"/>
+          <w:color w:val="000000"/>
+          <w:sz w:val="28"/>
+          <w:szCs w:val="28"/>
+        </w:rPr>
+      </w:pPr>
+      <w:r>
+        <w:rPr>
+          <w:rFonts w:ascii="Times New Roman" w:eastAsia="Times New Roman" w:hAnsi="Times New Roman" w:cs="Times New Roman"/>
+          <w:color w:val="000000"/>
+          <w:sz w:val="28"/>
+          <w:szCs w:val="28"/>
+          <w:lang w:val="ru-RU"/>
+        </w:rPr>
+        <w:t xml:space="preserve">Так вот, что под собой подразумевается построение контрольного списка. Контрольный список – это список с уже выбранными парами </w:t>
       </w:r>
       <w:r>
         <w:rPr>
@@ -2518,55 +3266,256 @@
           <w:lang w:val="ru-RU"/>
         </w:rPr>
         <w:lastRenderedPageBreak/>
-        <w:t>выступающий в роли промежуточного канд</w:t>
-      </w:r>
-      <w:r>
-        <w:rPr>
-          <w:rFonts w:ascii="Times New Roman" w:eastAsia="Times New Roman" w:hAnsi="Times New Roman" w:cs="Times New Roman"/>
-          <w:color w:val="000000"/>
-          <w:sz w:val="28"/>
-          <w:szCs w:val="28"/>
-          <w:lang w:val="ru-RU"/>
-        </w:rPr>
-        <w:t xml:space="preserve">идата. </w:t>
-      </w:r>
-      <w:r>
-        <w:rPr>
-          <w:rFonts w:ascii="Times New Roman" w:eastAsia="Times New Roman" w:hAnsi="Times New Roman" w:cs="Times New Roman"/>
-          <w:color w:val="000000"/>
-          <w:sz w:val="28"/>
-          <w:szCs w:val="28"/>
-        </w:rPr>
-        <w:t>Peer</w:t>
-      </w:r>
-      <w:r>
-        <w:rPr>
-          <w:rFonts w:ascii="Times New Roman" w:eastAsia="Times New Roman" w:hAnsi="Times New Roman" w:cs="Times New Roman"/>
-          <w:color w:val="000000"/>
-          <w:sz w:val="28"/>
-          <w:szCs w:val="28"/>
-          <w:lang w:val="ru-RU"/>
-        </w:rPr>
-        <w:t>-</w:t>
-      </w:r>
-      <w:r>
-        <w:rPr>
-          <w:rFonts w:ascii="Times New Roman" w:eastAsia="Times New Roman" w:hAnsi="Times New Roman" w:cs="Times New Roman"/>
-          <w:color w:val="000000"/>
-          <w:sz w:val="28"/>
-          <w:szCs w:val="28"/>
-        </w:rPr>
-        <w:t>reflexive</w:t>
-      </w:r>
-      <w:r>
-        <w:rPr>
-          <w:rFonts w:ascii="Times New Roman" w:eastAsia="Times New Roman" w:hAnsi="Times New Roman" w:cs="Times New Roman"/>
-          <w:color w:val="000000"/>
-          <w:sz w:val="28"/>
-          <w:szCs w:val="28"/>
-          <w:lang w:val="ru-RU"/>
-        </w:rPr>
-        <w:t xml:space="preserve"> отличаешься от предыдущего типа, он выступает в роле не сервера-кандидата, а промежуточного равноправного кандидата. </w:t>
+        <w:t xml:space="preserve">кандидатов, общающиеся друг с другом, но для начала необходимо построить пары кандидатов, которые смогут между собой общаться. Контролирующий клиент создает пары кандидатов и объединяет их в контрольный список. Этот же клиент связывает своих и удаленных кандидатов для одного и того же потока данных с одним и тем же семейством </w:t>
+      </w:r>
+      <w:r>
+        <w:rPr>
+          <w:rFonts w:ascii="Times New Roman" w:eastAsia="Times New Roman" w:hAnsi="Times New Roman" w:cs="Times New Roman"/>
+          <w:color w:val="000000"/>
+          <w:sz w:val="28"/>
+          <w:szCs w:val="28"/>
+        </w:rPr>
+        <w:t>IP</w:t>
+      </w:r>
+      <w:r>
+        <w:rPr>
+          <w:rFonts w:ascii="Times New Roman" w:eastAsia="Times New Roman" w:hAnsi="Times New Roman" w:cs="Times New Roman"/>
+          <w:color w:val="000000"/>
+          <w:sz w:val="28"/>
+          <w:szCs w:val="28"/>
+          <w:lang w:val="ru-RU"/>
+        </w:rPr>
+        <w:t xml:space="preserve"> </w:t>
+      </w:r>
+      <w:r>
+        <w:rPr>
+          <w:rFonts w:ascii="Times New Roman" w:eastAsia="Times New Roman" w:hAnsi="Times New Roman" w:cs="Times New Roman"/>
+          <w:color w:val="000000"/>
+          <w:sz w:val="28"/>
+          <w:szCs w:val="28"/>
+        </w:rPr>
+        <w:t>address</w:t>
+      </w:r>
+      <w:r>
+        <w:rPr>
+          <w:rFonts w:ascii="Times New Roman" w:eastAsia="Times New Roman" w:hAnsi="Times New Roman" w:cs="Times New Roman"/>
+          <w:color w:val="000000"/>
+          <w:sz w:val="28"/>
+          <w:szCs w:val="28"/>
+          <w:lang w:val="ru-RU"/>
+        </w:rPr>
+        <w:t xml:space="preserve">. Если семейства адресов совпадают, то клиент создает пару кандидатов и вычисляет для этой пары приоритет. Формула очень проста так как для нее необходимо только иметь приоритеты одного и другого кандидата. </w:t>
+      </w:r>
+      <w:proofErr w:type="spellStart"/>
+      <w:r>
+        <w:rPr>
+          <w:rFonts w:ascii="Times New Roman" w:eastAsia="Times New Roman" w:hAnsi="Times New Roman" w:cs="Times New Roman"/>
+          <w:color w:val="000000"/>
+          <w:sz w:val="28"/>
+          <w:szCs w:val="28"/>
+        </w:rPr>
+        <w:t>Выглядит</w:t>
+      </w:r>
+      <w:proofErr w:type="spellEnd"/>
+      <w:r>
+        <w:rPr>
+          <w:rFonts w:ascii="Times New Roman" w:eastAsia="Times New Roman" w:hAnsi="Times New Roman" w:cs="Times New Roman"/>
+          <w:color w:val="000000"/>
+          <w:sz w:val="28"/>
+          <w:szCs w:val="28"/>
+        </w:rPr>
+        <w:t xml:space="preserve"> </w:t>
+      </w:r>
+      <w:proofErr w:type="spellStart"/>
+      <w:r>
+        <w:rPr>
+          <w:rFonts w:ascii="Times New Roman" w:eastAsia="Times New Roman" w:hAnsi="Times New Roman" w:cs="Times New Roman"/>
+          <w:color w:val="000000"/>
+          <w:sz w:val="28"/>
+          <w:szCs w:val="28"/>
+        </w:rPr>
+        <w:t>она</w:t>
+      </w:r>
+      <w:proofErr w:type="spellEnd"/>
+      <w:r>
+        <w:rPr>
+          <w:rFonts w:ascii="Times New Roman" w:eastAsia="Times New Roman" w:hAnsi="Times New Roman" w:cs="Times New Roman"/>
+          <w:color w:val="000000"/>
+          <w:sz w:val="28"/>
+          <w:szCs w:val="28"/>
+        </w:rPr>
+        <w:t xml:space="preserve"> </w:t>
+      </w:r>
+      <w:proofErr w:type="spellStart"/>
+      <w:r>
+        <w:rPr>
+          <w:rFonts w:ascii="Times New Roman" w:eastAsia="Times New Roman" w:hAnsi="Times New Roman" w:cs="Times New Roman"/>
+          <w:color w:val="000000"/>
+          <w:sz w:val="28"/>
+          <w:szCs w:val="28"/>
+        </w:rPr>
+        <w:t>вот</w:t>
+      </w:r>
+      <w:proofErr w:type="spellEnd"/>
+      <w:r>
+        <w:rPr>
+          <w:rFonts w:ascii="Times New Roman" w:eastAsia="Times New Roman" w:hAnsi="Times New Roman" w:cs="Times New Roman"/>
+          <w:color w:val="000000"/>
+          <w:sz w:val="28"/>
+          <w:szCs w:val="28"/>
+        </w:rPr>
+        <w:t xml:space="preserve"> </w:t>
+      </w:r>
+      <w:proofErr w:type="spellStart"/>
+      <w:r>
+        <w:rPr>
+          <w:rFonts w:ascii="Times New Roman" w:eastAsia="Times New Roman" w:hAnsi="Times New Roman" w:cs="Times New Roman"/>
+          <w:color w:val="000000"/>
+          <w:sz w:val="28"/>
+          <w:szCs w:val="28"/>
+        </w:rPr>
+        <w:t>таким</w:t>
+      </w:r>
+      <w:proofErr w:type="spellEnd"/>
+      <w:r>
+        <w:rPr>
+          <w:rFonts w:ascii="Times New Roman" w:eastAsia="Times New Roman" w:hAnsi="Times New Roman" w:cs="Times New Roman"/>
+          <w:color w:val="000000"/>
+          <w:sz w:val="28"/>
+          <w:szCs w:val="28"/>
+        </w:rPr>
+        <w:t xml:space="preserve"> </w:t>
+      </w:r>
+      <w:proofErr w:type="spellStart"/>
+      <w:r>
+        <w:rPr>
+          <w:rFonts w:ascii="Times New Roman" w:eastAsia="Times New Roman" w:hAnsi="Times New Roman" w:cs="Times New Roman"/>
+          <w:color w:val="000000"/>
+          <w:sz w:val="28"/>
+          <w:szCs w:val="28"/>
+        </w:rPr>
+        <w:t>образом</w:t>
+      </w:r>
+      <w:proofErr w:type="spellEnd"/>
+      <w:r>
+        <w:rPr>
+          <w:rFonts w:ascii="Times New Roman" w:eastAsia="Times New Roman" w:hAnsi="Times New Roman" w:cs="Times New Roman"/>
+          <w:color w:val="000000"/>
+          <w:sz w:val="28"/>
+          <w:szCs w:val="28"/>
+        </w:rPr>
+        <w:t>.</w:t>
+      </w:r>
+    </w:p>
+    <w:p>
+      <w:pPr>
+        <w:ind w:left="1440"/>
+        <w:rPr>
+          <w:rFonts w:ascii="Times New Roman" w:eastAsia="Times New Roman" w:hAnsi="Times New Roman" w:cs="Times New Roman"/>
+          <w:color w:val="000000"/>
+          <w:sz w:val="28"/>
+          <w:szCs w:val="28"/>
+        </w:rPr>
+      </w:pPr>
+      <w:r>
+        <w:rPr>
+          <w:rFonts w:ascii="Times New Roman" w:eastAsia="Times New Roman" w:hAnsi="Times New Roman" w:cs="Times New Roman"/>
+          <w:color w:val="000000"/>
+          <w:sz w:val="28"/>
+          <w:szCs w:val="28"/>
+        </w:rPr>
+        <w:t>P</w:t>
+      </w:r>
+      <w:r>
+        <w:rPr>
+          <w:rFonts w:ascii="Times New Roman" w:eastAsia="Times New Roman" w:hAnsi="Times New Roman" w:cs="Times New Roman"/>
+          <w:color w:val="313131"/>
+          <w:sz w:val="28"/>
+          <w:szCs w:val="28"/>
+        </w:rPr>
+        <w:t>air priority = 2^32*MIN(</w:t>
+      </w:r>
+      <w:proofErr w:type="gramStart"/>
+      <w:r>
+        <w:rPr>
+          <w:rFonts w:ascii="Times New Roman" w:eastAsia="Times New Roman" w:hAnsi="Times New Roman" w:cs="Times New Roman"/>
+          <w:color w:val="313131"/>
+          <w:sz w:val="28"/>
+          <w:szCs w:val="28"/>
+        </w:rPr>
+        <w:t>G,D</w:t>
+      </w:r>
+      <w:proofErr w:type="gramEnd"/>
+      <w:r>
+        <w:rPr>
+          <w:rFonts w:ascii="Times New Roman" w:eastAsia="Times New Roman" w:hAnsi="Times New Roman" w:cs="Times New Roman"/>
+          <w:color w:val="313131"/>
+          <w:sz w:val="28"/>
+          <w:szCs w:val="28"/>
+        </w:rPr>
+        <w:t>) + 2*MAX(G,D) + (G&gt;D?1:0)</w:t>
+      </w:r>
+    </w:p>
+    <w:p>
+      <w:pPr>
+        <w:ind w:left="1440"/>
+        <w:rPr>
+          <w:rFonts w:ascii="Times New Roman" w:eastAsia="Times New Roman" w:hAnsi="Times New Roman" w:cs="Times New Roman"/>
+          <w:color w:val="000000"/>
+          <w:sz w:val="28"/>
+          <w:szCs w:val="28"/>
+          <w:lang w:val="ru-RU"/>
+        </w:rPr>
+      </w:pPr>
+      <w:r>
+        <w:rPr>
+          <w:rFonts w:ascii="Times New Roman" w:eastAsia="Times New Roman" w:hAnsi="Times New Roman" w:cs="Times New Roman"/>
+          <w:color w:val="313131"/>
+          <w:sz w:val="28"/>
+          <w:szCs w:val="28"/>
+        </w:rPr>
+        <w:t>G</w:t>
+      </w:r>
+      <w:r>
+        <w:rPr>
+          <w:rFonts w:ascii="Times New Roman" w:eastAsia="Times New Roman" w:hAnsi="Times New Roman" w:cs="Times New Roman"/>
+          <w:color w:val="313131"/>
+          <w:sz w:val="28"/>
+          <w:szCs w:val="28"/>
+          <w:lang w:val="ru-RU"/>
+        </w:rPr>
+        <w:t xml:space="preserve"> – приоритет от контролирующего клиента</w:t>
+      </w:r>
+    </w:p>
+    <w:p>
+      <w:pPr>
+        <w:ind w:left="1440"/>
+        <w:rPr>
+          <w:rFonts w:ascii="Times New Roman" w:eastAsia="Times New Roman" w:hAnsi="Times New Roman" w:cs="Times New Roman"/>
+          <w:color w:val="313131"/>
+          <w:sz w:val="28"/>
+          <w:szCs w:val="28"/>
+          <w:lang w:val="ru-RU"/>
+        </w:rPr>
+      </w:pPr>
+      <w:r>
+        <w:rPr>
+          <w:rFonts w:ascii="Times New Roman" w:eastAsia="Times New Roman" w:hAnsi="Times New Roman" w:cs="Times New Roman"/>
+          <w:color w:val="313131"/>
+          <w:sz w:val="28"/>
+          <w:szCs w:val="28"/>
+        </w:rPr>
+        <w:t>D</w:t>
+      </w:r>
+      <w:r>
+        <w:rPr>
+          <w:rFonts w:ascii="Times New Roman" w:eastAsia="Times New Roman" w:hAnsi="Times New Roman" w:cs="Times New Roman"/>
+          <w:color w:val="313131"/>
+          <w:sz w:val="28"/>
+          <w:szCs w:val="28"/>
+          <w:lang w:val="ru-RU"/>
+        </w:rPr>
+        <w:t xml:space="preserve"> – приоритет от контролируемого клиент</w:t>
       </w:r>
     </w:p>
     <w:p>
@@ -2583,423 +3532,34 @@
       <w:r>
         <w:rPr>
           <w:rFonts w:ascii="Times New Roman" w:eastAsia="Times New Roman" w:hAnsi="Times New Roman" w:cs="Times New Roman"/>
-          <w:color w:val="000000"/>
-          <w:sz w:val="28"/>
-          <w:szCs w:val="28"/>
-        </w:rPr>
-        <w:t>Local</w:t>
-      </w:r>
-      <w:r>
-        <w:rPr>
-          <w:rFonts w:ascii="Times New Roman" w:eastAsia="Times New Roman" w:hAnsi="Times New Roman" w:cs="Times New Roman"/>
-          <w:color w:val="000000"/>
-          <w:sz w:val="28"/>
-          <w:szCs w:val="28"/>
-          <w:lang w:val="ru-RU"/>
-        </w:rPr>
-        <w:t xml:space="preserve"> </w:t>
-      </w:r>
-      <w:r>
-        <w:rPr>
-          <w:rFonts w:ascii="Times New Roman" w:eastAsia="Times New Roman" w:hAnsi="Times New Roman" w:cs="Times New Roman"/>
-          <w:color w:val="000000"/>
-          <w:sz w:val="28"/>
-          <w:szCs w:val="28"/>
-        </w:rPr>
-        <w:t>preference</w:t>
-      </w:r>
-      <w:r>
-        <w:rPr>
-          <w:rFonts w:ascii="Times New Roman" w:eastAsia="Times New Roman" w:hAnsi="Times New Roman" w:cs="Times New Roman"/>
-          <w:color w:val="000000"/>
-          <w:sz w:val="28"/>
-          <w:szCs w:val="28"/>
-          <w:lang w:val="ru-RU"/>
-        </w:rPr>
-        <w:t xml:space="preserve"> так же мо</w:t>
-      </w:r>
-      <w:r>
-        <w:rPr>
-          <w:rFonts w:ascii="Times New Roman" w:eastAsia="Times New Roman" w:hAnsi="Times New Roman" w:cs="Times New Roman"/>
-          <w:sz w:val="28"/>
-          <w:szCs w:val="28"/>
-          <w:lang w:val="ru-RU"/>
-        </w:rPr>
-        <w:t>ж</w:t>
-      </w:r>
-      <w:r>
-        <w:rPr>
-          <w:rFonts w:ascii="Times New Roman" w:eastAsia="Times New Roman" w:hAnsi="Times New Roman" w:cs="Times New Roman"/>
-          <w:color w:val="000000"/>
-          <w:sz w:val="28"/>
-          <w:szCs w:val="28"/>
-          <w:lang w:val="ru-RU"/>
-        </w:rPr>
-        <w:t>ет иметь разные значения. Поскольку клиенты бывают двух типов, полный и не полный, то и к</w:t>
-      </w:r>
-      <w:r>
-        <w:rPr>
-          <w:rFonts w:ascii="Times New Roman" w:eastAsia="Times New Roman" w:hAnsi="Times New Roman" w:cs="Times New Roman"/>
-          <w:color w:val="000000"/>
-          <w:sz w:val="28"/>
-          <w:szCs w:val="28"/>
-          <w:lang w:val="ru-RU"/>
-        </w:rPr>
-        <w:t xml:space="preserve">оличество кандидатов в каждом может отличаться. Если клиент не полный, то у него может быть всего один кандидат, он имеет всего один </w:t>
-      </w:r>
-      <w:proofErr w:type="spellStart"/>
-      <w:r>
-        <w:rPr>
-          <w:rFonts w:ascii="Times New Roman" w:eastAsia="Times New Roman" w:hAnsi="Times New Roman" w:cs="Times New Roman"/>
-          <w:color w:val="000000"/>
-          <w:sz w:val="28"/>
-          <w:szCs w:val="28"/>
-        </w:rPr>
-        <w:t>ip</w:t>
-      </w:r>
-      <w:proofErr w:type="spellEnd"/>
-      <w:r>
-        <w:rPr>
-          <w:rFonts w:ascii="Times New Roman" w:eastAsia="Times New Roman" w:hAnsi="Times New Roman" w:cs="Times New Roman"/>
-          <w:color w:val="000000"/>
-          <w:sz w:val="28"/>
-          <w:szCs w:val="28"/>
-          <w:lang w:val="ru-RU"/>
-        </w:rPr>
-        <w:t xml:space="preserve"> </w:t>
-      </w:r>
-      <w:r>
-        <w:rPr>
-          <w:rFonts w:ascii="Times New Roman" w:eastAsia="Times New Roman" w:hAnsi="Times New Roman" w:cs="Times New Roman"/>
-          <w:color w:val="000000"/>
-          <w:sz w:val="28"/>
-          <w:szCs w:val="28"/>
-        </w:rPr>
-        <w:t>address</w:t>
-      </w:r>
-      <w:r>
-        <w:rPr>
-          <w:rFonts w:ascii="Times New Roman" w:eastAsia="Times New Roman" w:hAnsi="Times New Roman" w:cs="Times New Roman"/>
-          <w:color w:val="000000"/>
-          <w:sz w:val="28"/>
-          <w:szCs w:val="28"/>
-          <w:lang w:val="ru-RU"/>
-        </w:rPr>
-        <w:t xml:space="preserve">, и в этом случае значение </w:t>
-      </w:r>
-      <w:r>
-        <w:rPr>
-          <w:rFonts w:ascii="Times New Roman" w:eastAsia="Times New Roman" w:hAnsi="Times New Roman" w:cs="Times New Roman"/>
-          <w:color w:val="000000"/>
-          <w:sz w:val="28"/>
-          <w:szCs w:val="28"/>
-        </w:rPr>
-        <w:t>local</w:t>
-      </w:r>
-      <w:r>
-        <w:rPr>
-          <w:rFonts w:ascii="Times New Roman" w:eastAsia="Times New Roman" w:hAnsi="Times New Roman" w:cs="Times New Roman"/>
-          <w:color w:val="000000"/>
-          <w:sz w:val="28"/>
-          <w:szCs w:val="28"/>
-          <w:lang w:val="ru-RU"/>
-        </w:rPr>
-        <w:t xml:space="preserve"> </w:t>
-      </w:r>
-      <w:r>
-        <w:rPr>
-          <w:rFonts w:ascii="Times New Roman" w:eastAsia="Times New Roman" w:hAnsi="Times New Roman" w:cs="Times New Roman"/>
-          <w:color w:val="000000"/>
-          <w:sz w:val="28"/>
-          <w:szCs w:val="28"/>
-        </w:rPr>
-        <w:t>preference</w:t>
-      </w:r>
-      <w:r>
-        <w:rPr>
-          <w:rFonts w:ascii="Times New Roman" w:eastAsia="Times New Roman" w:hAnsi="Times New Roman" w:cs="Times New Roman"/>
-          <w:color w:val="000000"/>
-          <w:sz w:val="28"/>
-          <w:szCs w:val="28"/>
-          <w:lang w:val="ru-RU"/>
-        </w:rPr>
-        <w:t xml:space="preserve"> составляет 65535. Если клиент имеет несколько разных кандидатов, то к</w:t>
-      </w:r>
-      <w:r>
-        <w:rPr>
-          <w:rFonts w:ascii="Times New Roman" w:eastAsia="Times New Roman" w:hAnsi="Times New Roman" w:cs="Times New Roman"/>
-          <w:color w:val="000000"/>
-          <w:sz w:val="28"/>
-          <w:szCs w:val="28"/>
-          <w:lang w:val="ru-RU"/>
-        </w:rPr>
-        <w:t xml:space="preserve">аждый из них имеет значение, но они уникальны для каждого. Что касается полной и не полной реализации объекта, то лучше всего называть их </w:t>
-      </w:r>
-      <w:r>
-        <w:rPr>
-          <w:rFonts w:ascii="Times New Roman" w:eastAsia="Times New Roman" w:hAnsi="Times New Roman" w:cs="Times New Roman"/>
-          <w:color w:val="000000"/>
-          <w:sz w:val="28"/>
-          <w:szCs w:val="28"/>
-        </w:rPr>
-        <w:t>Full</w:t>
-      </w:r>
-      <w:r>
-        <w:rPr>
-          <w:rFonts w:ascii="Times New Roman" w:eastAsia="Times New Roman" w:hAnsi="Times New Roman" w:cs="Times New Roman"/>
-          <w:color w:val="000000"/>
-          <w:sz w:val="28"/>
-          <w:szCs w:val="28"/>
-          <w:lang w:val="ru-RU"/>
-        </w:rPr>
-        <w:t xml:space="preserve"> (</w:t>
-      </w:r>
-      <w:r>
-        <w:rPr>
-          <w:rFonts w:ascii="Times New Roman" w:eastAsia="Times New Roman" w:hAnsi="Times New Roman" w:cs="Times New Roman"/>
-          <w:color w:val="000000"/>
-          <w:sz w:val="28"/>
-          <w:szCs w:val="28"/>
-        </w:rPr>
-        <w:t>F</w:t>
-      </w:r>
-      <w:r>
-        <w:rPr>
-          <w:rFonts w:ascii="Times New Roman" w:eastAsia="Times New Roman" w:hAnsi="Times New Roman" w:cs="Times New Roman"/>
-          <w:color w:val="000000"/>
-          <w:sz w:val="28"/>
-          <w:szCs w:val="28"/>
-          <w:lang w:val="ru-RU"/>
-        </w:rPr>
-        <w:t xml:space="preserve">) и </w:t>
-      </w:r>
-      <w:r>
-        <w:rPr>
-          <w:rFonts w:ascii="Times New Roman" w:eastAsia="Times New Roman" w:hAnsi="Times New Roman" w:cs="Times New Roman"/>
-          <w:color w:val="000000"/>
-          <w:sz w:val="28"/>
-          <w:szCs w:val="28"/>
-        </w:rPr>
-        <w:t>Lite</w:t>
-      </w:r>
-      <w:r>
-        <w:rPr>
-          <w:rFonts w:ascii="Times New Roman" w:eastAsia="Times New Roman" w:hAnsi="Times New Roman" w:cs="Times New Roman"/>
-          <w:color w:val="000000"/>
-          <w:sz w:val="28"/>
-          <w:szCs w:val="28"/>
-          <w:lang w:val="ru-RU"/>
-        </w:rPr>
-        <w:t xml:space="preserve"> (</w:t>
-      </w:r>
-      <w:r>
-        <w:rPr>
-          <w:rFonts w:ascii="Times New Roman" w:eastAsia="Times New Roman" w:hAnsi="Times New Roman" w:cs="Times New Roman"/>
-          <w:color w:val="000000"/>
-          <w:sz w:val="28"/>
-          <w:szCs w:val="28"/>
-        </w:rPr>
-        <w:t>L</w:t>
-      </w:r>
-      <w:r>
-        <w:rPr>
-          <w:rFonts w:ascii="Times New Roman" w:eastAsia="Times New Roman" w:hAnsi="Times New Roman" w:cs="Times New Roman"/>
-          <w:color w:val="000000"/>
-          <w:sz w:val="28"/>
-          <w:szCs w:val="28"/>
-          <w:lang w:val="ru-RU"/>
-        </w:rPr>
-        <w:t xml:space="preserve">). И существует всего 3 варианта реализации для объединения клиента. </w:t>
-      </w:r>
-      <w:r>
-        <w:rPr>
-          <w:rFonts w:ascii="Times New Roman" w:eastAsia="Times New Roman" w:hAnsi="Times New Roman" w:cs="Times New Roman"/>
-          <w:color w:val="000000"/>
-          <w:sz w:val="28"/>
-          <w:szCs w:val="28"/>
-        </w:rPr>
-        <w:t>Full</w:t>
-      </w:r>
-      <w:r>
-        <w:rPr>
-          <w:rFonts w:ascii="Times New Roman" w:eastAsia="Times New Roman" w:hAnsi="Times New Roman" w:cs="Times New Roman"/>
-          <w:color w:val="000000"/>
-          <w:sz w:val="28"/>
-          <w:szCs w:val="28"/>
-          <w:lang w:val="ru-RU"/>
-        </w:rPr>
-        <w:t>-</w:t>
-      </w:r>
-      <w:r>
-        <w:rPr>
-          <w:rFonts w:ascii="Times New Roman" w:eastAsia="Times New Roman" w:hAnsi="Times New Roman" w:cs="Times New Roman"/>
-          <w:color w:val="000000"/>
-          <w:sz w:val="28"/>
-          <w:szCs w:val="28"/>
-        </w:rPr>
-        <w:t>Full</w:t>
-      </w:r>
-      <w:r>
-        <w:rPr>
-          <w:rFonts w:ascii="Times New Roman" w:eastAsia="Times New Roman" w:hAnsi="Times New Roman" w:cs="Times New Roman"/>
-          <w:color w:val="000000"/>
-          <w:sz w:val="28"/>
-          <w:szCs w:val="28"/>
-          <w:lang w:val="ru-RU"/>
-        </w:rPr>
-        <w:t xml:space="preserve">, </w:t>
-      </w:r>
-      <w:r>
-        <w:rPr>
-          <w:rFonts w:ascii="Times New Roman" w:eastAsia="Times New Roman" w:hAnsi="Times New Roman" w:cs="Times New Roman"/>
-          <w:color w:val="000000"/>
-          <w:sz w:val="28"/>
-          <w:szCs w:val="28"/>
-        </w:rPr>
-        <w:t>Full</w:t>
-      </w:r>
-      <w:r>
-        <w:rPr>
-          <w:rFonts w:ascii="Times New Roman" w:eastAsia="Times New Roman" w:hAnsi="Times New Roman" w:cs="Times New Roman"/>
-          <w:color w:val="000000"/>
-          <w:sz w:val="28"/>
-          <w:szCs w:val="28"/>
-          <w:lang w:val="ru-RU"/>
-        </w:rPr>
-        <w:t>-</w:t>
-      </w:r>
-      <w:r>
-        <w:rPr>
-          <w:rFonts w:ascii="Times New Roman" w:eastAsia="Times New Roman" w:hAnsi="Times New Roman" w:cs="Times New Roman"/>
-          <w:color w:val="000000"/>
-          <w:sz w:val="28"/>
-          <w:szCs w:val="28"/>
-        </w:rPr>
-        <w:t>Lite</w:t>
-      </w:r>
-      <w:r>
-        <w:rPr>
-          <w:rFonts w:ascii="Times New Roman" w:eastAsia="Times New Roman" w:hAnsi="Times New Roman" w:cs="Times New Roman"/>
-          <w:color w:val="000000"/>
-          <w:sz w:val="28"/>
-          <w:szCs w:val="28"/>
-          <w:lang w:val="ru-RU"/>
-        </w:rPr>
-        <w:t xml:space="preserve">, </w:t>
-      </w:r>
-      <w:r>
-        <w:rPr>
-          <w:rFonts w:ascii="Times New Roman" w:eastAsia="Times New Roman" w:hAnsi="Times New Roman" w:cs="Times New Roman"/>
-          <w:color w:val="000000"/>
-          <w:sz w:val="28"/>
-          <w:szCs w:val="28"/>
-        </w:rPr>
-        <w:t>Lite</w:t>
-      </w:r>
-      <w:r>
-        <w:rPr>
-          <w:rFonts w:ascii="Times New Roman" w:eastAsia="Times New Roman" w:hAnsi="Times New Roman" w:cs="Times New Roman"/>
-          <w:color w:val="000000"/>
-          <w:sz w:val="28"/>
-          <w:szCs w:val="28"/>
-          <w:lang w:val="ru-RU"/>
-        </w:rPr>
-        <w:t>-</w:t>
-      </w:r>
-      <w:r>
-        <w:rPr>
-          <w:rFonts w:ascii="Times New Roman" w:eastAsia="Times New Roman" w:hAnsi="Times New Roman" w:cs="Times New Roman"/>
-          <w:color w:val="000000"/>
-          <w:sz w:val="28"/>
-          <w:szCs w:val="28"/>
-        </w:rPr>
-        <w:t>Lite</w:t>
-      </w:r>
-      <w:r>
-        <w:rPr>
-          <w:rFonts w:ascii="Times New Roman" w:eastAsia="Times New Roman" w:hAnsi="Times New Roman" w:cs="Times New Roman"/>
-          <w:color w:val="000000"/>
-          <w:sz w:val="28"/>
-          <w:szCs w:val="28"/>
-          <w:lang w:val="ru-RU"/>
-        </w:rPr>
-        <w:t xml:space="preserve">. Самой сложной является </w:t>
-      </w:r>
-      <w:r>
-        <w:rPr>
-          <w:rFonts w:ascii="Times New Roman" w:eastAsia="Times New Roman" w:hAnsi="Times New Roman" w:cs="Times New Roman"/>
-          <w:color w:val="000000"/>
-          <w:sz w:val="28"/>
-          <w:szCs w:val="28"/>
-        </w:rPr>
-        <w:t>F</w:t>
-      </w:r>
-      <w:r>
-        <w:rPr>
-          <w:rFonts w:ascii="Times New Roman" w:eastAsia="Times New Roman" w:hAnsi="Times New Roman" w:cs="Times New Roman"/>
-          <w:color w:val="000000"/>
-          <w:sz w:val="28"/>
-          <w:szCs w:val="28"/>
-          <w:lang w:val="ru-RU"/>
-        </w:rPr>
-        <w:t>-</w:t>
-      </w:r>
-      <w:r>
-        <w:rPr>
-          <w:rFonts w:ascii="Times New Roman" w:eastAsia="Times New Roman" w:hAnsi="Times New Roman" w:cs="Times New Roman"/>
-          <w:color w:val="000000"/>
-          <w:sz w:val="28"/>
-          <w:szCs w:val="28"/>
-        </w:rPr>
-        <w:t>F</w:t>
-      </w:r>
-      <w:r>
-        <w:rPr>
-          <w:rFonts w:ascii="Times New Roman" w:eastAsia="Times New Roman" w:hAnsi="Times New Roman" w:cs="Times New Roman"/>
-          <w:color w:val="000000"/>
-          <w:sz w:val="28"/>
-          <w:szCs w:val="28"/>
-          <w:lang w:val="ru-RU"/>
-        </w:rPr>
-        <w:t xml:space="preserve">, а самой легкой </w:t>
-      </w:r>
-      <w:r>
-        <w:rPr>
-          <w:rFonts w:ascii="Times New Roman" w:eastAsia="Times New Roman" w:hAnsi="Times New Roman" w:cs="Times New Roman"/>
-          <w:color w:val="000000"/>
-          <w:sz w:val="28"/>
-          <w:szCs w:val="28"/>
-        </w:rPr>
-        <w:t>L</w:t>
-      </w:r>
-      <w:r>
-        <w:rPr>
-          <w:rFonts w:ascii="Times New Roman" w:eastAsia="Times New Roman" w:hAnsi="Times New Roman" w:cs="Times New Roman"/>
-          <w:color w:val="000000"/>
-          <w:sz w:val="28"/>
-          <w:szCs w:val="28"/>
-          <w:lang w:val="ru-RU"/>
-        </w:rPr>
-        <w:t>-</w:t>
-      </w:r>
-      <w:r>
-        <w:rPr>
-          <w:rFonts w:ascii="Times New Roman" w:eastAsia="Times New Roman" w:hAnsi="Times New Roman" w:cs="Times New Roman"/>
-          <w:color w:val="000000"/>
-          <w:sz w:val="28"/>
-          <w:szCs w:val="28"/>
-        </w:rPr>
-        <w:t>L</w:t>
-      </w:r>
-      <w:r>
-        <w:rPr>
-          <w:rFonts w:ascii="Times New Roman" w:eastAsia="Times New Roman" w:hAnsi="Times New Roman" w:cs="Times New Roman"/>
-          <w:color w:val="000000"/>
-          <w:sz w:val="28"/>
-          <w:szCs w:val="28"/>
-          <w:lang w:val="ru-RU"/>
-        </w:rPr>
-        <w:t xml:space="preserve">. </w:t>
+          <w:color w:val="313131"/>
+          <w:sz w:val="28"/>
+          <w:szCs w:val="28"/>
+          <w:lang w:val="ru-RU"/>
+        </w:rPr>
+        <w:t xml:space="preserve">Находиться минимальное и максимальное числа между двух приоритетов. Далее контролирующий клиент составляет список и сортирует по этому приоритету. Чем выше </w:t>
+      </w:r>
+      <w:proofErr w:type="gramStart"/>
+      <w:r>
+        <w:rPr>
+          <w:rFonts w:ascii="Times New Roman" w:eastAsia="Times New Roman" w:hAnsi="Times New Roman" w:cs="Times New Roman"/>
+          <w:color w:val="313131"/>
+          <w:sz w:val="28"/>
+          <w:szCs w:val="28"/>
+          <w:lang w:val="ru-RU"/>
+        </w:rPr>
+        <w:t>приоритет</w:t>
+      </w:r>
+      <w:proofErr w:type="gramEnd"/>
+      <w:r>
+        <w:rPr>
+          <w:rFonts w:ascii="Times New Roman" w:eastAsia="Times New Roman" w:hAnsi="Times New Roman" w:cs="Times New Roman"/>
+          <w:color w:val="313131"/>
+          <w:sz w:val="28"/>
+          <w:szCs w:val="28"/>
+          <w:lang w:val="ru-RU"/>
+        </w:rPr>
+        <w:t xml:space="preserve"> тем лучше пара. </w:t>
       </w:r>
     </w:p>
     <w:p>
@@ -3007,103 +3567,26 @@
         <w:ind w:left="720" w:firstLine="720"/>
         <w:rPr>
           <w:rFonts w:ascii="Times New Roman" w:eastAsia="Times New Roman" w:hAnsi="Times New Roman" w:cs="Times New Roman"/>
-          <w:sz w:val="28"/>
-          <w:szCs w:val="28"/>
-          <w:lang w:val="ru-RU"/>
-        </w:rPr>
-      </w:pPr>
-      <w:r>
-        <w:rPr>
-          <w:rFonts w:ascii="Times New Roman" w:eastAsia="Times New Roman" w:hAnsi="Times New Roman" w:cs="Times New Roman"/>
-          <w:color w:val="000000"/>
-          <w:sz w:val="28"/>
-          <w:szCs w:val="28"/>
-        </w:rPr>
-        <w:t>Lite</w:t>
-      </w:r>
-      <w:r>
-        <w:rPr>
-          <w:rFonts w:ascii="Times New Roman" w:eastAsia="Times New Roman" w:hAnsi="Times New Roman" w:cs="Times New Roman"/>
-          <w:color w:val="000000"/>
-          <w:sz w:val="28"/>
-          <w:szCs w:val="28"/>
-          <w:lang w:val="ru-RU"/>
-        </w:rPr>
-        <w:t>-</w:t>
-      </w:r>
-      <w:r>
-        <w:rPr>
-          <w:rFonts w:ascii="Times New Roman" w:eastAsia="Times New Roman" w:hAnsi="Times New Roman" w:cs="Times New Roman"/>
-          <w:color w:val="000000"/>
-          <w:sz w:val="28"/>
-          <w:szCs w:val="28"/>
-        </w:rPr>
-        <w:t>Lite</w:t>
-      </w:r>
-      <w:r>
-        <w:rPr>
-          <w:rFonts w:ascii="Times New Roman" w:eastAsia="Times New Roman" w:hAnsi="Times New Roman" w:cs="Times New Roman"/>
-          <w:color w:val="000000"/>
-          <w:sz w:val="28"/>
-          <w:szCs w:val="28"/>
-          <w:lang w:val="ru-RU"/>
-        </w:rPr>
-        <w:t xml:space="preserve">. Как было сказано выше, </w:t>
-      </w:r>
-      <w:r>
-        <w:rPr>
-          <w:rFonts w:ascii="Times New Roman" w:eastAsia="Times New Roman" w:hAnsi="Times New Roman" w:cs="Times New Roman"/>
-          <w:color w:val="000000"/>
-          <w:sz w:val="28"/>
-          <w:szCs w:val="28"/>
-        </w:rPr>
-        <w:t>lite</w:t>
-      </w:r>
-      <w:r>
-        <w:rPr>
-          <w:rFonts w:ascii="Times New Roman" w:eastAsia="Times New Roman" w:hAnsi="Times New Roman" w:cs="Times New Roman"/>
-          <w:color w:val="000000"/>
-          <w:sz w:val="28"/>
-          <w:szCs w:val="28"/>
-          <w:lang w:val="ru-RU"/>
-        </w:rPr>
-        <w:t xml:space="preserve"> клиент имеет всего одного кандидата с одним </w:t>
-      </w:r>
-      <w:proofErr w:type="spellStart"/>
-      <w:r>
-        <w:rPr>
-          <w:rFonts w:ascii="Times New Roman" w:eastAsia="Times New Roman" w:hAnsi="Times New Roman" w:cs="Times New Roman"/>
-          <w:color w:val="000000"/>
-          <w:sz w:val="28"/>
-          <w:szCs w:val="28"/>
-        </w:rPr>
-        <w:t>ip</w:t>
-      </w:r>
-      <w:proofErr w:type="spellEnd"/>
-      <w:r>
-        <w:rPr>
-          <w:rFonts w:ascii="Times New Roman" w:eastAsia="Times New Roman" w:hAnsi="Times New Roman" w:cs="Times New Roman"/>
-          <w:color w:val="000000"/>
-          <w:sz w:val="28"/>
-          <w:szCs w:val="28"/>
-          <w:lang w:val="ru-RU"/>
-        </w:rPr>
-        <w:t xml:space="preserve"> адресом. И установление подключения между такими клиентами не составляет больших трудностей, но это не все. Каждый клие</w:t>
-      </w:r>
-      <w:r>
-        <w:rPr>
-          <w:rFonts w:ascii="Times New Roman" w:eastAsia="Times New Roman" w:hAnsi="Times New Roman" w:cs="Times New Roman"/>
-          <w:color w:val="000000"/>
-          <w:sz w:val="28"/>
-          <w:szCs w:val="28"/>
-          <w:lang w:val="ru-RU"/>
-        </w:rPr>
-        <w:t xml:space="preserve">нт из такой реализации не выполняет проверок на подключения в виде </w:t>
-      </w:r>
-      <w:r>
-        <w:rPr>
-          <w:rFonts w:ascii="Times New Roman" w:eastAsia="Times New Roman" w:hAnsi="Times New Roman" w:cs="Times New Roman"/>
-          <w:color w:val="000000"/>
+          <w:color w:val="313131"/>
+          <w:sz w:val="28"/>
+          <w:szCs w:val="28"/>
+          <w:lang w:val="ru-RU"/>
+        </w:rPr>
+      </w:pPr>
+      <w:r>
+        <w:rPr>
+          <w:rFonts w:ascii="Times New Roman" w:eastAsia="Times New Roman" w:hAnsi="Times New Roman" w:cs="Times New Roman"/>
+          <w:color w:val="313131"/>
+          <w:sz w:val="28"/>
+          <w:szCs w:val="28"/>
+          <w:lang w:val="ru-RU"/>
+        </w:rPr>
+        <w:t xml:space="preserve">Так вот, когда пары расставлены по приоритетам то можно запускать проверки на подключение для каждой пары. Проверки выглядят в форме </w:t>
+      </w:r>
+      <w:r>
+        <w:rPr>
+          <w:rFonts w:ascii="Times New Roman" w:eastAsia="Times New Roman" w:hAnsi="Times New Roman" w:cs="Times New Roman"/>
+          <w:color w:val="313131"/>
           <w:sz w:val="28"/>
           <w:szCs w:val="28"/>
         </w:rPr>
@@ -3112,810 +3595,12 @@
       <w:r>
         <w:rPr>
           <w:rFonts w:ascii="Times New Roman" w:eastAsia="Times New Roman" w:hAnsi="Times New Roman" w:cs="Times New Roman"/>
-          <w:color w:val="000000"/>
-          <w:sz w:val="28"/>
-          <w:szCs w:val="28"/>
-          <w:lang w:val="ru-RU"/>
-        </w:rPr>
-        <w:t xml:space="preserve"> запросов от контролирующего клиента </w:t>
-      </w:r>
-      <w:r>
-        <w:rPr>
-          <w:rFonts w:ascii="Times New Roman" w:eastAsia="Times New Roman" w:hAnsi="Times New Roman" w:cs="Times New Roman"/>
-          <w:sz w:val="28"/>
-          <w:szCs w:val="28"/>
-          <w:lang w:val="ru-RU"/>
-        </w:rPr>
-        <w:t xml:space="preserve">на </w:t>
-      </w:r>
-      <w:r>
-        <w:rPr>
-          <w:rFonts w:ascii="Times New Roman" w:eastAsia="Times New Roman" w:hAnsi="Times New Roman" w:cs="Times New Roman"/>
-          <w:color w:val="000000"/>
-          <w:sz w:val="28"/>
-          <w:szCs w:val="28"/>
-          <w:lang w:val="ru-RU"/>
-        </w:rPr>
-        <w:t>контролируемого клиента.</w:t>
-      </w:r>
-      <w:r>
-        <w:rPr>
-          <w:rFonts w:ascii="Times New Roman" w:eastAsia="Times New Roman" w:hAnsi="Times New Roman" w:cs="Times New Roman"/>
-          <w:sz w:val="28"/>
-          <w:szCs w:val="28"/>
-          <w:lang w:val="ru-RU"/>
-        </w:rPr>
-        <w:t xml:space="preserve"> </w:t>
-      </w:r>
-    </w:p>
-    <w:p>
-      <w:pPr>
-        <w:ind w:left="720" w:firstLine="720"/>
-        <w:rPr>
-          <w:rFonts w:ascii="Times New Roman" w:eastAsia="Times New Roman" w:hAnsi="Times New Roman" w:cs="Times New Roman"/>
-          <w:sz w:val="28"/>
-          <w:szCs w:val="28"/>
-          <w:lang w:val="ru-RU"/>
-        </w:rPr>
-      </w:pPr>
-      <w:r>
-        <w:rPr>
-          <w:rFonts w:ascii="Times New Roman" w:eastAsia="Times New Roman" w:hAnsi="Times New Roman" w:cs="Times New Roman"/>
-          <w:color w:val="000000"/>
-          <w:sz w:val="28"/>
-          <w:szCs w:val="28"/>
-          <w:lang w:val="ru-RU"/>
-        </w:rPr>
-        <w:t xml:space="preserve">При подключении двух клиентов, каждому из них отводиться своя роль и в реализации </w:t>
-      </w:r>
-      <w:r>
-        <w:rPr>
-          <w:rFonts w:ascii="Times New Roman" w:eastAsia="Times New Roman" w:hAnsi="Times New Roman" w:cs="Times New Roman"/>
-          <w:color w:val="000000"/>
-          <w:sz w:val="28"/>
-          <w:szCs w:val="28"/>
-        </w:rPr>
-        <w:t>L</w:t>
-      </w:r>
-      <w:r>
-        <w:rPr>
-          <w:rFonts w:ascii="Times New Roman" w:eastAsia="Times New Roman" w:hAnsi="Times New Roman" w:cs="Times New Roman"/>
-          <w:color w:val="000000"/>
-          <w:sz w:val="28"/>
-          <w:szCs w:val="28"/>
-          <w:lang w:val="ru-RU"/>
-        </w:rPr>
-        <w:t>-</w:t>
-      </w:r>
-      <w:r>
-        <w:rPr>
-          <w:rFonts w:ascii="Times New Roman" w:eastAsia="Times New Roman" w:hAnsi="Times New Roman" w:cs="Times New Roman"/>
-          <w:color w:val="000000"/>
-          <w:sz w:val="28"/>
-          <w:szCs w:val="28"/>
-        </w:rPr>
-        <w:t>L</w:t>
-      </w:r>
-      <w:r>
-        <w:rPr>
-          <w:rFonts w:ascii="Times New Roman" w:eastAsia="Times New Roman" w:hAnsi="Times New Roman" w:cs="Times New Roman"/>
-          <w:color w:val="000000"/>
-          <w:sz w:val="28"/>
-          <w:szCs w:val="28"/>
-          <w:lang w:val="ru-RU"/>
-        </w:rPr>
-        <w:t xml:space="preserve"> не определяется контролирующий и </w:t>
-      </w:r>
-      <w:r>
-        <w:rPr>
-          <w:rFonts w:ascii="Times New Roman" w:eastAsia="Times New Roman" w:hAnsi="Times New Roman" w:cs="Times New Roman"/>
-          <w:color w:val="000000"/>
-          <w:sz w:val="28"/>
-          <w:szCs w:val="28"/>
-          <w:lang w:val="ru-RU"/>
-        </w:rPr>
-        <w:t xml:space="preserve">контролируемый клиент, что и является минусом этой реализации. </w:t>
-      </w:r>
-    </w:p>
-    <w:p>
-      <w:pPr>
-        <w:ind w:left="720" w:firstLine="720"/>
-        <w:rPr>
-          <w:rFonts w:ascii="Times New Roman" w:eastAsia="Times New Roman" w:hAnsi="Times New Roman" w:cs="Times New Roman"/>
-          <w:color w:val="000000"/>
-          <w:sz w:val="28"/>
-          <w:szCs w:val="28"/>
-          <w:lang w:val="ru-RU"/>
-        </w:rPr>
-      </w:pPr>
-      <w:r>
-        <w:rPr>
-          <w:rFonts w:ascii="Times New Roman" w:eastAsia="Times New Roman" w:hAnsi="Times New Roman" w:cs="Times New Roman"/>
-          <w:color w:val="000000"/>
-          <w:sz w:val="28"/>
-          <w:szCs w:val="28"/>
-        </w:rPr>
-        <w:t>Full</w:t>
-      </w:r>
-      <w:r>
-        <w:rPr>
-          <w:rFonts w:ascii="Times New Roman" w:eastAsia="Times New Roman" w:hAnsi="Times New Roman" w:cs="Times New Roman"/>
-          <w:color w:val="000000"/>
-          <w:sz w:val="28"/>
-          <w:szCs w:val="28"/>
-          <w:lang w:val="ru-RU"/>
-        </w:rPr>
-        <w:t>-</w:t>
-      </w:r>
-      <w:r>
-        <w:rPr>
-          <w:rFonts w:ascii="Times New Roman" w:eastAsia="Times New Roman" w:hAnsi="Times New Roman" w:cs="Times New Roman"/>
-          <w:color w:val="000000"/>
-          <w:sz w:val="28"/>
-          <w:szCs w:val="28"/>
-        </w:rPr>
-        <w:t>Full</w:t>
-      </w:r>
-      <w:r>
-        <w:rPr>
-          <w:rFonts w:ascii="Times New Roman" w:eastAsia="Times New Roman" w:hAnsi="Times New Roman" w:cs="Times New Roman"/>
-          <w:color w:val="000000"/>
-          <w:sz w:val="28"/>
-          <w:szCs w:val="28"/>
-          <w:lang w:val="ru-RU"/>
-        </w:rPr>
-        <w:t xml:space="preserve">. Самая трудная реализация. Поскольку каждый из клиентов имеет более одного кандидата и разные </w:t>
-      </w:r>
-      <w:r>
-        <w:rPr>
-          <w:rFonts w:ascii="Times New Roman" w:eastAsia="Times New Roman" w:hAnsi="Times New Roman" w:cs="Times New Roman"/>
-          <w:color w:val="000000"/>
-          <w:sz w:val="28"/>
-          <w:szCs w:val="28"/>
-        </w:rPr>
-        <w:t>IP</w:t>
-      </w:r>
-      <w:r>
-        <w:rPr>
-          <w:rFonts w:ascii="Times New Roman" w:eastAsia="Times New Roman" w:hAnsi="Times New Roman" w:cs="Times New Roman"/>
-          <w:color w:val="000000"/>
-          <w:sz w:val="28"/>
-          <w:szCs w:val="28"/>
-          <w:lang w:val="ru-RU"/>
-        </w:rPr>
-        <w:t xml:space="preserve"> </w:t>
-      </w:r>
-      <w:r>
-        <w:rPr>
-          <w:rFonts w:ascii="Times New Roman" w:eastAsia="Times New Roman" w:hAnsi="Times New Roman" w:cs="Times New Roman"/>
-          <w:color w:val="000000"/>
-          <w:sz w:val="28"/>
-          <w:szCs w:val="28"/>
-        </w:rPr>
-        <w:t>address</w:t>
-      </w:r>
-      <w:r>
-        <w:rPr>
-          <w:rFonts w:ascii="Times New Roman" w:eastAsia="Times New Roman" w:hAnsi="Times New Roman" w:cs="Times New Roman"/>
-          <w:color w:val="000000"/>
-          <w:sz w:val="28"/>
-          <w:szCs w:val="28"/>
-          <w:lang w:val="ru-RU"/>
-        </w:rPr>
-        <w:t>, что усложняет задачу. Один из клиентов должен взять на себя роль контролирую</w:t>
-      </w:r>
-      <w:r>
-        <w:rPr>
-          <w:rFonts w:ascii="Times New Roman" w:eastAsia="Times New Roman" w:hAnsi="Times New Roman" w:cs="Times New Roman"/>
-          <w:color w:val="000000"/>
-          <w:sz w:val="28"/>
-          <w:szCs w:val="28"/>
-          <w:lang w:val="ru-RU"/>
-        </w:rPr>
-        <w:t>щего, а другой контролируемого. Для установления соединения необходимо составить пары кандидатов и выбрать из не</w:t>
-      </w:r>
-      <w:r>
-        <w:rPr>
-          <w:rFonts w:ascii="Times New Roman" w:eastAsia="Times New Roman" w:hAnsi="Times New Roman" w:cs="Times New Roman"/>
-          <w:sz w:val="28"/>
-          <w:szCs w:val="28"/>
-          <w:lang w:val="ru-RU"/>
-        </w:rPr>
-        <w:t>е</w:t>
-      </w:r>
-      <w:r>
-        <w:rPr>
-          <w:rFonts w:ascii="Times New Roman" w:eastAsia="Times New Roman" w:hAnsi="Times New Roman" w:cs="Times New Roman"/>
-          <w:color w:val="000000"/>
-          <w:sz w:val="28"/>
-          <w:szCs w:val="28"/>
-          <w:lang w:val="ru-RU"/>
-        </w:rPr>
-        <w:t xml:space="preserve"> самую успешную, так вот каждый из клиентов занимается именно этим. И </w:t>
-      </w:r>
-      <w:proofErr w:type="gramStart"/>
-      <w:r>
-        <w:rPr>
-          <w:rFonts w:ascii="Times New Roman" w:eastAsia="Times New Roman" w:hAnsi="Times New Roman" w:cs="Times New Roman"/>
-          <w:color w:val="000000"/>
-          <w:sz w:val="28"/>
-          <w:szCs w:val="28"/>
-          <w:lang w:val="ru-RU"/>
-        </w:rPr>
-        <w:t>не маловажная часть это</w:t>
-      </w:r>
-      <w:proofErr w:type="gramEnd"/>
-      <w:r>
-        <w:rPr>
-          <w:rFonts w:ascii="Times New Roman" w:eastAsia="Times New Roman" w:hAnsi="Times New Roman" w:cs="Times New Roman"/>
-          <w:color w:val="000000"/>
-          <w:sz w:val="28"/>
-          <w:szCs w:val="28"/>
-          <w:lang w:val="ru-RU"/>
-        </w:rPr>
-        <w:t xml:space="preserve"> отправка проверок на каждого из удалённых кандида</w:t>
-      </w:r>
-      <w:r>
-        <w:rPr>
-          <w:rFonts w:ascii="Times New Roman" w:eastAsia="Times New Roman" w:hAnsi="Times New Roman" w:cs="Times New Roman"/>
-          <w:color w:val="000000"/>
-          <w:sz w:val="28"/>
-          <w:szCs w:val="28"/>
-          <w:lang w:val="ru-RU"/>
-        </w:rPr>
-        <w:t xml:space="preserve">тов для точного составление контрольной пары кандидатов. Но такие проверки не только при подключении, но при дальнейшей работе программы. </w:t>
-      </w:r>
-    </w:p>
-    <w:p>
-      <w:pPr>
-        <w:ind w:left="720" w:firstLine="720"/>
-        <w:rPr>
-          <w:rFonts w:ascii="Times New Roman" w:eastAsia="Times New Roman" w:hAnsi="Times New Roman" w:cs="Times New Roman"/>
-          <w:color w:val="000000"/>
-          <w:sz w:val="28"/>
-          <w:szCs w:val="28"/>
-          <w:lang w:val="ru-RU"/>
-        </w:rPr>
-      </w:pPr>
-      <w:r>
-        <w:rPr>
-          <w:rFonts w:ascii="Times New Roman" w:eastAsia="Times New Roman" w:hAnsi="Times New Roman" w:cs="Times New Roman"/>
-          <w:color w:val="000000"/>
-          <w:sz w:val="28"/>
-          <w:szCs w:val="28"/>
-        </w:rPr>
-        <w:t>Full</w:t>
-      </w:r>
-      <w:r>
-        <w:rPr>
-          <w:rFonts w:ascii="Times New Roman" w:eastAsia="Times New Roman" w:hAnsi="Times New Roman" w:cs="Times New Roman"/>
-          <w:color w:val="000000"/>
-          <w:sz w:val="28"/>
-          <w:szCs w:val="28"/>
-          <w:lang w:val="ru-RU"/>
-        </w:rPr>
-        <w:t>-</w:t>
-      </w:r>
-      <w:r>
-        <w:rPr>
-          <w:rFonts w:ascii="Times New Roman" w:eastAsia="Times New Roman" w:hAnsi="Times New Roman" w:cs="Times New Roman"/>
-          <w:color w:val="000000"/>
-          <w:sz w:val="28"/>
-          <w:szCs w:val="28"/>
-        </w:rPr>
-        <w:t>Lite</w:t>
-      </w:r>
-      <w:r>
-        <w:rPr>
-          <w:rFonts w:ascii="Times New Roman" w:eastAsia="Times New Roman" w:hAnsi="Times New Roman" w:cs="Times New Roman"/>
-          <w:color w:val="000000"/>
-          <w:sz w:val="28"/>
-          <w:szCs w:val="28"/>
-          <w:lang w:val="ru-RU"/>
-        </w:rPr>
-        <w:t xml:space="preserve">. Эта реализация имеет сходство с предыдущими реализациями. На этот раз роль контролирующего клиента займет </w:t>
-      </w:r>
-      <w:r>
-        <w:rPr>
-          <w:rFonts w:ascii="Times New Roman" w:eastAsia="Times New Roman" w:hAnsi="Times New Roman" w:cs="Times New Roman"/>
-          <w:color w:val="000000"/>
-          <w:sz w:val="28"/>
-          <w:szCs w:val="28"/>
-          <w:lang w:val="ru-RU"/>
-        </w:rPr>
-        <w:t xml:space="preserve">клиент с </w:t>
-      </w:r>
-      <w:r>
-        <w:rPr>
-          <w:rFonts w:ascii="Times New Roman" w:eastAsia="Times New Roman" w:hAnsi="Times New Roman" w:cs="Times New Roman"/>
-          <w:color w:val="000000"/>
-          <w:sz w:val="28"/>
-          <w:szCs w:val="28"/>
-        </w:rPr>
-        <w:t>Full</w:t>
-      </w:r>
-      <w:r>
-        <w:rPr>
-          <w:rFonts w:ascii="Times New Roman" w:eastAsia="Times New Roman" w:hAnsi="Times New Roman" w:cs="Times New Roman"/>
-          <w:color w:val="000000"/>
-          <w:sz w:val="28"/>
-          <w:szCs w:val="28"/>
-          <w:lang w:val="ru-RU"/>
-        </w:rPr>
-        <w:t xml:space="preserve"> реализацией, а роль контролируемого клиента получит клиент с реализацией </w:t>
-      </w:r>
-      <w:r>
-        <w:rPr>
-          <w:rFonts w:ascii="Times New Roman" w:eastAsia="Times New Roman" w:hAnsi="Times New Roman" w:cs="Times New Roman"/>
-          <w:color w:val="000000"/>
-          <w:sz w:val="28"/>
-          <w:szCs w:val="28"/>
-        </w:rPr>
-        <w:t>Lite</w:t>
-      </w:r>
-      <w:r>
-        <w:rPr>
-          <w:rFonts w:ascii="Times New Roman" w:eastAsia="Times New Roman" w:hAnsi="Times New Roman" w:cs="Times New Roman"/>
-          <w:color w:val="000000"/>
-          <w:sz w:val="28"/>
-          <w:szCs w:val="28"/>
-          <w:lang w:val="ru-RU"/>
-        </w:rPr>
-        <w:t>. Так вот контролирующий клиент будет создавать пары из кандидатов и выстраивать их по приоритетам. Получаемый список после сортировки называется конечный список пар</w:t>
-      </w:r>
-      <w:r>
-        <w:rPr>
-          <w:rFonts w:ascii="Times New Roman" w:eastAsia="Times New Roman" w:hAnsi="Times New Roman" w:cs="Times New Roman"/>
-          <w:color w:val="000000"/>
-          <w:sz w:val="28"/>
-          <w:szCs w:val="28"/>
-          <w:lang w:val="ru-RU"/>
-        </w:rPr>
-        <w:t xml:space="preserve">. После проведения всех проверок в виде </w:t>
-      </w:r>
-      <w:r>
-        <w:rPr>
-          <w:rFonts w:ascii="Times New Roman" w:eastAsia="Times New Roman" w:hAnsi="Times New Roman" w:cs="Times New Roman"/>
-          <w:color w:val="000000"/>
-          <w:sz w:val="28"/>
-          <w:szCs w:val="28"/>
-        </w:rPr>
-        <w:t>STUN</w:t>
-      </w:r>
-      <w:r>
-        <w:rPr>
-          <w:rFonts w:ascii="Times New Roman" w:eastAsia="Times New Roman" w:hAnsi="Times New Roman" w:cs="Times New Roman"/>
-          <w:color w:val="000000"/>
-          <w:sz w:val="28"/>
-          <w:szCs w:val="28"/>
-          <w:lang w:val="ru-RU"/>
-        </w:rPr>
-        <w:t xml:space="preserve"> запросов </w:t>
-      </w:r>
-      <w:r>
-        <w:rPr>
-          <w:rFonts w:ascii="Times New Roman" w:eastAsia="Times New Roman" w:hAnsi="Times New Roman" w:cs="Times New Roman"/>
-          <w:color w:val="000000"/>
-          <w:sz w:val="28"/>
-          <w:szCs w:val="28"/>
-        </w:rPr>
-        <w:t>Full</w:t>
-      </w:r>
-      <w:r>
-        <w:rPr>
-          <w:rFonts w:ascii="Times New Roman" w:eastAsia="Times New Roman" w:hAnsi="Times New Roman" w:cs="Times New Roman"/>
-          <w:color w:val="000000"/>
-          <w:sz w:val="28"/>
-          <w:szCs w:val="28"/>
-          <w:lang w:val="ru-RU"/>
-        </w:rPr>
-        <w:t xml:space="preserve"> клиент получает контрольную пару. И настраивает соединение. </w:t>
-      </w:r>
-    </w:p>
-    <w:p>
-      <w:pPr>
-        <w:ind w:left="720" w:firstLine="720"/>
-        <w:rPr>
-          <w:rFonts w:ascii="Times New Roman" w:eastAsia="Times New Roman" w:hAnsi="Times New Roman" w:cs="Times New Roman"/>
-          <w:color w:val="000000"/>
-          <w:sz w:val="28"/>
-          <w:szCs w:val="28"/>
-        </w:rPr>
-      </w:pPr>
-      <w:r>
-        <w:rPr>
-          <w:rFonts w:ascii="Times New Roman" w:eastAsia="Times New Roman" w:hAnsi="Times New Roman" w:cs="Times New Roman"/>
-          <w:color w:val="000000"/>
-          <w:sz w:val="28"/>
-          <w:szCs w:val="28"/>
-          <w:lang w:val="ru-RU"/>
-        </w:rPr>
-        <w:t>Так вот, что под собой подразумевается построение контрольного списка. Контрольный список – это список с уже выбранными парами кандидатов, общающиеся друг с другом, но для начала необходимо построить пары кандидатов, которые смогут между собой общаться. Ко</w:t>
-      </w:r>
-      <w:r>
-        <w:rPr>
-          <w:rFonts w:ascii="Times New Roman" w:eastAsia="Times New Roman" w:hAnsi="Times New Roman" w:cs="Times New Roman"/>
-          <w:color w:val="000000"/>
-          <w:sz w:val="28"/>
-          <w:szCs w:val="28"/>
-          <w:lang w:val="ru-RU"/>
-        </w:rPr>
-        <w:t xml:space="preserve">нтролирующий клиент создает пары кандидатов и объединяет их в контрольный список. Этот же клиент связывает своих и удаленных кандидатов для одного и того же потока данных с одним и тем же семейством </w:t>
-      </w:r>
-      <w:r>
-        <w:rPr>
-          <w:rFonts w:ascii="Times New Roman" w:eastAsia="Times New Roman" w:hAnsi="Times New Roman" w:cs="Times New Roman"/>
-          <w:color w:val="000000"/>
-          <w:sz w:val="28"/>
-          <w:szCs w:val="28"/>
-        </w:rPr>
-        <w:t>IP</w:t>
-      </w:r>
-      <w:r>
-        <w:rPr>
-          <w:rFonts w:ascii="Times New Roman" w:eastAsia="Times New Roman" w:hAnsi="Times New Roman" w:cs="Times New Roman"/>
-          <w:color w:val="000000"/>
-          <w:sz w:val="28"/>
-          <w:szCs w:val="28"/>
-          <w:lang w:val="ru-RU"/>
-        </w:rPr>
-        <w:t xml:space="preserve"> </w:t>
-      </w:r>
-      <w:r>
-        <w:rPr>
-          <w:rFonts w:ascii="Times New Roman" w:eastAsia="Times New Roman" w:hAnsi="Times New Roman" w:cs="Times New Roman"/>
-          <w:color w:val="000000"/>
-          <w:sz w:val="28"/>
-          <w:szCs w:val="28"/>
-        </w:rPr>
-        <w:t>address</w:t>
-      </w:r>
-      <w:r>
-        <w:rPr>
-          <w:rFonts w:ascii="Times New Roman" w:eastAsia="Times New Roman" w:hAnsi="Times New Roman" w:cs="Times New Roman"/>
-          <w:color w:val="000000"/>
-          <w:sz w:val="28"/>
-          <w:szCs w:val="28"/>
-          <w:lang w:val="ru-RU"/>
-        </w:rPr>
-        <w:t>. Если семейства адресов совпадают, то клиент с</w:t>
-      </w:r>
-      <w:r>
-        <w:rPr>
-          <w:rFonts w:ascii="Times New Roman" w:eastAsia="Times New Roman" w:hAnsi="Times New Roman" w:cs="Times New Roman"/>
-          <w:color w:val="000000"/>
-          <w:sz w:val="28"/>
-          <w:szCs w:val="28"/>
-          <w:lang w:val="ru-RU"/>
-        </w:rPr>
-        <w:t xml:space="preserve">оздает пару кандидатов и вычисляет для этой пары приоритет. Формула очень проста так </w:t>
-      </w:r>
-      <w:r>
-        <w:rPr>
-          <w:rFonts w:ascii="Times New Roman" w:eastAsia="Times New Roman" w:hAnsi="Times New Roman" w:cs="Times New Roman"/>
-          <w:color w:val="000000"/>
-          <w:sz w:val="28"/>
-          <w:szCs w:val="28"/>
-          <w:lang w:val="ru-RU"/>
-        </w:rPr>
-        <w:lastRenderedPageBreak/>
-        <w:t xml:space="preserve">как для нее необходимо только иметь приоритеты одного и другого кандидата. </w:t>
-      </w:r>
-      <w:proofErr w:type="spellStart"/>
-      <w:r>
-        <w:rPr>
-          <w:rFonts w:ascii="Times New Roman" w:eastAsia="Times New Roman" w:hAnsi="Times New Roman" w:cs="Times New Roman"/>
-          <w:color w:val="000000"/>
-          <w:sz w:val="28"/>
-          <w:szCs w:val="28"/>
-        </w:rPr>
-        <w:t>Выглядит</w:t>
-      </w:r>
-      <w:proofErr w:type="spellEnd"/>
-      <w:r>
-        <w:rPr>
-          <w:rFonts w:ascii="Times New Roman" w:eastAsia="Times New Roman" w:hAnsi="Times New Roman" w:cs="Times New Roman"/>
-          <w:color w:val="000000"/>
-          <w:sz w:val="28"/>
-          <w:szCs w:val="28"/>
-        </w:rPr>
-        <w:t xml:space="preserve"> </w:t>
-      </w:r>
-      <w:proofErr w:type="spellStart"/>
-      <w:r>
-        <w:rPr>
-          <w:rFonts w:ascii="Times New Roman" w:eastAsia="Times New Roman" w:hAnsi="Times New Roman" w:cs="Times New Roman"/>
-          <w:color w:val="000000"/>
-          <w:sz w:val="28"/>
-          <w:szCs w:val="28"/>
-        </w:rPr>
-        <w:t>она</w:t>
-      </w:r>
-      <w:proofErr w:type="spellEnd"/>
-      <w:r>
-        <w:rPr>
-          <w:rFonts w:ascii="Times New Roman" w:eastAsia="Times New Roman" w:hAnsi="Times New Roman" w:cs="Times New Roman"/>
-          <w:color w:val="000000"/>
-          <w:sz w:val="28"/>
-          <w:szCs w:val="28"/>
-        </w:rPr>
-        <w:t xml:space="preserve"> </w:t>
-      </w:r>
-      <w:proofErr w:type="spellStart"/>
-      <w:r>
-        <w:rPr>
-          <w:rFonts w:ascii="Times New Roman" w:eastAsia="Times New Roman" w:hAnsi="Times New Roman" w:cs="Times New Roman"/>
-          <w:color w:val="000000"/>
-          <w:sz w:val="28"/>
-          <w:szCs w:val="28"/>
-        </w:rPr>
-        <w:t>вот</w:t>
-      </w:r>
-      <w:proofErr w:type="spellEnd"/>
-      <w:r>
-        <w:rPr>
-          <w:rFonts w:ascii="Times New Roman" w:eastAsia="Times New Roman" w:hAnsi="Times New Roman" w:cs="Times New Roman"/>
-          <w:color w:val="000000"/>
-          <w:sz w:val="28"/>
-          <w:szCs w:val="28"/>
-        </w:rPr>
-        <w:t xml:space="preserve"> </w:t>
-      </w:r>
-      <w:proofErr w:type="spellStart"/>
-      <w:r>
-        <w:rPr>
-          <w:rFonts w:ascii="Times New Roman" w:eastAsia="Times New Roman" w:hAnsi="Times New Roman" w:cs="Times New Roman"/>
-          <w:color w:val="000000"/>
-          <w:sz w:val="28"/>
-          <w:szCs w:val="28"/>
-        </w:rPr>
-        <w:t>таким</w:t>
-      </w:r>
-      <w:proofErr w:type="spellEnd"/>
-      <w:r>
-        <w:rPr>
-          <w:rFonts w:ascii="Times New Roman" w:eastAsia="Times New Roman" w:hAnsi="Times New Roman" w:cs="Times New Roman"/>
-          <w:color w:val="000000"/>
-          <w:sz w:val="28"/>
-          <w:szCs w:val="28"/>
-        </w:rPr>
-        <w:t xml:space="preserve"> </w:t>
-      </w:r>
-      <w:proofErr w:type="spellStart"/>
-      <w:r>
-        <w:rPr>
-          <w:rFonts w:ascii="Times New Roman" w:eastAsia="Times New Roman" w:hAnsi="Times New Roman" w:cs="Times New Roman"/>
-          <w:color w:val="000000"/>
-          <w:sz w:val="28"/>
-          <w:szCs w:val="28"/>
-        </w:rPr>
-        <w:t>образом</w:t>
-      </w:r>
-      <w:proofErr w:type="spellEnd"/>
-      <w:r>
-        <w:rPr>
-          <w:rFonts w:ascii="Times New Roman" w:eastAsia="Times New Roman" w:hAnsi="Times New Roman" w:cs="Times New Roman"/>
-          <w:color w:val="000000"/>
-          <w:sz w:val="28"/>
-          <w:szCs w:val="28"/>
-        </w:rPr>
-        <w:t>.</w:t>
-      </w:r>
-    </w:p>
-    <w:p>
-      <w:pPr>
-        <w:ind w:left="1440"/>
-        <w:rPr>
-          <w:rFonts w:ascii="Times New Roman" w:eastAsia="Times New Roman" w:hAnsi="Times New Roman" w:cs="Times New Roman"/>
-          <w:color w:val="000000"/>
-          <w:sz w:val="28"/>
-          <w:szCs w:val="28"/>
-        </w:rPr>
-      </w:pPr>
-      <w:r>
-        <w:rPr>
-          <w:rFonts w:ascii="Times New Roman" w:eastAsia="Times New Roman" w:hAnsi="Times New Roman" w:cs="Times New Roman"/>
-          <w:color w:val="000000"/>
-          <w:sz w:val="28"/>
-          <w:szCs w:val="28"/>
-        </w:rPr>
-        <w:t>P</w:t>
-      </w:r>
-      <w:r>
-        <w:rPr>
-          <w:rFonts w:ascii="Times New Roman" w:eastAsia="Times New Roman" w:hAnsi="Times New Roman" w:cs="Times New Roman"/>
-          <w:color w:val="313131"/>
-          <w:sz w:val="28"/>
-          <w:szCs w:val="28"/>
-        </w:rPr>
-        <w:t>air priority = 2^32*MIN(</w:t>
-      </w:r>
-      <w:proofErr w:type="gramStart"/>
-      <w:r>
-        <w:rPr>
-          <w:rFonts w:ascii="Times New Roman" w:eastAsia="Times New Roman" w:hAnsi="Times New Roman" w:cs="Times New Roman"/>
-          <w:color w:val="313131"/>
-          <w:sz w:val="28"/>
-          <w:szCs w:val="28"/>
-        </w:rPr>
-        <w:t>G,D</w:t>
-      </w:r>
-      <w:proofErr w:type="gramEnd"/>
-      <w:r>
-        <w:rPr>
-          <w:rFonts w:ascii="Times New Roman" w:eastAsia="Times New Roman" w:hAnsi="Times New Roman" w:cs="Times New Roman"/>
-          <w:color w:val="313131"/>
-          <w:sz w:val="28"/>
-          <w:szCs w:val="28"/>
-        </w:rPr>
-        <w:t>) + 2*MAX(G,D) + (G&gt;D?1:0)</w:t>
-      </w:r>
-    </w:p>
-    <w:p>
-      <w:pPr>
-        <w:ind w:left="1440"/>
-        <w:rPr>
-          <w:rFonts w:ascii="Times New Roman" w:eastAsia="Times New Roman" w:hAnsi="Times New Roman" w:cs="Times New Roman"/>
-          <w:color w:val="000000"/>
-          <w:sz w:val="28"/>
-          <w:szCs w:val="28"/>
-          <w:lang w:val="ru-RU"/>
-        </w:rPr>
-      </w:pPr>
-      <w:r>
-        <w:rPr>
-          <w:rFonts w:ascii="Times New Roman" w:eastAsia="Times New Roman" w:hAnsi="Times New Roman" w:cs="Times New Roman"/>
-          <w:color w:val="313131"/>
-          <w:sz w:val="28"/>
-          <w:szCs w:val="28"/>
-        </w:rPr>
-        <w:t>G</w:t>
-      </w:r>
-      <w:r>
-        <w:rPr>
-          <w:rFonts w:ascii="Times New Roman" w:eastAsia="Times New Roman" w:hAnsi="Times New Roman" w:cs="Times New Roman"/>
-          <w:color w:val="313131"/>
-          <w:sz w:val="28"/>
-          <w:szCs w:val="28"/>
-          <w:lang w:val="ru-RU"/>
-        </w:rPr>
-        <w:t xml:space="preserve"> – приор</w:t>
-      </w:r>
-      <w:r>
-        <w:rPr>
-          <w:rFonts w:ascii="Times New Roman" w:eastAsia="Times New Roman" w:hAnsi="Times New Roman" w:cs="Times New Roman"/>
-          <w:color w:val="313131"/>
-          <w:sz w:val="28"/>
-          <w:szCs w:val="28"/>
-          <w:lang w:val="ru-RU"/>
-        </w:rPr>
-        <w:t>итет от контролирующего клиента</w:t>
-      </w:r>
-    </w:p>
-    <w:p>
-      <w:pPr>
-        <w:ind w:left="1440"/>
-        <w:rPr>
-          <w:rFonts w:ascii="Times New Roman" w:eastAsia="Times New Roman" w:hAnsi="Times New Roman" w:cs="Times New Roman"/>
-          <w:color w:val="313131"/>
-          <w:sz w:val="28"/>
-          <w:szCs w:val="28"/>
-          <w:lang w:val="ru-RU"/>
-        </w:rPr>
-      </w:pPr>
-      <w:r>
-        <w:rPr>
-          <w:rFonts w:ascii="Times New Roman" w:eastAsia="Times New Roman" w:hAnsi="Times New Roman" w:cs="Times New Roman"/>
-          <w:color w:val="313131"/>
-          <w:sz w:val="28"/>
-          <w:szCs w:val="28"/>
-        </w:rPr>
-        <w:t>D</w:t>
-      </w:r>
-      <w:r>
-        <w:rPr>
-          <w:rFonts w:ascii="Times New Roman" w:eastAsia="Times New Roman" w:hAnsi="Times New Roman" w:cs="Times New Roman"/>
-          <w:color w:val="313131"/>
-          <w:sz w:val="28"/>
-          <w:szCs w:val="28"/>
-          <w:lang w:val="ru-RU"/>
-        </w:rPr>
-        <w:t xml:space="preserve"> – приоритет от контролируемого клиент</w:t>
-      </w:r>
-    </w:p>
-    <w:p>
-      <w:pPr>
-        <w:ind w:left="720" w:firstLine="720"/>
-        <w:rPr>
-          <w:rFonts w:ascii="Times New Roman" w:eastAsia="Times New Roman" w:hAnsi="Times New Roman" w:cs="Times New Roman"/>
-          <w:color w:val="000000"/>
-          <w:sz w:val="28"/>
-          <w:szCs w:val="28"/>
-          <w:lang w:val="ru-RU"/>
-        </w:rPr>
-      </w:pPr>
-      <w:r>
-        <w:rPr>
-          <w:rFonts w:ascii="Times New Roman" w:eastAsia="Times New Roman" w:hAnsi="Times New Roman" w:cs="Times New Roman"/>
-          <w:color w:val="313131"/>
-          <w:sz w:val="28"/>
-          <w:szCs w:val="28"/>
-          <w:lang w:val="ru-RU"/>
-        </w:rPr>
-        <w:t xml:space="preserve">Находиться минимальное и максимальное числа между двух приоритетов. Далее контролирующий клиент составляет список и сортирует по этому приоритету. Чем выше </w:t>
-      </w:r>
-      <w:proofErr w:type="gramStart"/>
-      <w:r>
-        <w:rPr>
-          <w:rFonts w:ascii="Times New Roman" w:eastAsia="Times New Roman" w:hAnsi="Times New Roman" w:cs="Times New Roman"/>
-          <w:color w:val="313131"/>
-          <w:sz w:val="28"/>
-          <w:szCs w:val="28"/>
-          <w:lang w:val="ru-RU"/>
-        </w:rPr>
-        <w:t>приоритет</w:t>
-      </w:r>
-      <w:proofErr w:type="gramEnd"/>
-      <w:r>
-        <w:rPr>
-          <w:rFonts w:ascii="Times New Roman" w:eastAsia="Times New Roman" w:hAnsi="Times New Roman" w:cs="Times New Roman"/>
-          <w:color w:val="313131"/>
-          <w:sz w:val="28"/>
-          <w:szCs w:val="28"/>
-          <w:lang w:val="ru-RU"/>
-        </w:rPr>
-        <w:t xml:space="preserve"> тем лучше пара. </w:t>
-      </w:r>
-    </w:p>
-    <w:p>
-      <w:pPr>
-        <w:ind w:left="720" w:firstLine="720"/>
-        <w:rPr>
-          <w:rFonts w:ascii="Times New Roman" w:eastAsia="Times New Roman" w:hAnsi="Times New Roman" w:cs="Times New Roman"/>
-          <w:color w:val="313131"/>
-          <w:sz w:val="28"/>
-          <w:szCs w:val="28"/>
-          <w:lang w:val="ru-RU"/>
-        </w:rPr>
-      </w:pPr>
-      <w:r>
-        <w:rPr>
-          <w:rFonts w:ascii="Times New Roman" w:eastAsia="Times New Roman" w:hAnsi="Times New Roman" w:cs="Times New Roman"/>
-          <w:color w:val="313131"/>
-          <w:sz w:val="28"/>
-          <w:szCs w:val="28"/>
-          <w:lang w:val="ru-RU"/>
-        </w:rPr>
-        <w:t xml:space="preserve">Так вот, когда пары расставлены по приоритетам то можно запускать проверки на подключение для каждой пары. Проверки выглядят в форме </w:t>
-      </w:r>
-      <w:r>
-        <w:rPr>
-          <w:rFonts w:ascii="Times New Roman" w:eastAsia="Times New Roman" w:hAnsi="Times New Roman" w:cs="Times New Roman"/>
-          <w:color w:val="313131"/>
-          <w:sz w:val="28"/>
-          <w:szCs w:val="28"/>
-        </w:rPr>
-        <w:t>STUN</w:t>
-      </w:r>
-      <w:r>
-        <w:rPr>
-          <w:rFonts w:ascii="Times New Roman" w:eastAsia="Times New Roman" w:hAnsi="Times New Roman" w:cs="Times New Roman"/>
-          <w:color w:val="313131"/>
-          <w:sz w:val="28"/>
-          <w:szCs w:val="28"/>
-          <w:lang w:val="ru-RU"/>
-        </w:rPr>
-        <w:t xml:space="preserve"> запрос и ответ. Каждый из клиентов отправляет запрос и ждет на него ответа, но запросы их немного отличаются. Каждый з</w:t>
-      </w:r>
-      <w:r>
-        <w:rPr>
-          <w:rFonts w:ascii="Times New Roman" w:eastAsia="Times New Roman" w:hAnsi="Times New Roman" w:cs="Times New Roman"/>
-          <w:color w:val="313131"/>
-          <w:sz w:val="28"/>
-          <w:szCs w:val="28"/>
-          <w:lang w:val="ru-RU"/>
-        </w:rPr>
-        <w:t xml:space="preserve">апрос в аргументах сообщения несет большую информацию. Самыми важными из них являются вот такие вот аргументы: </w:t>
+          <w:color w:val="313131"/>
+          <w:sz w:val="28"/>
+          <w:szCs w:val="28"/>
+          <w:lang w:val="ru-RU"/>
+        </w:rPr>
+        <w:t xml:space="preserve"> запрос и ответ. Каждый из клиентов отправляет запрос и ждет на него ответа, но запросы их немного отличаются. Каждый запрос в аргументах сообщения несет большую информацию. Самыми важными из них являются вот такие вот аргументы: </w:t>
       </w:r>
       <w:r>
         <w:rPr>
@@ -4125,37 +3810,7 @@
           <w:szCs w:val="28"/>
           <w:lang w:val="ru-RU"/>
         </w:rPr>
-        <w:t xml:space="preserve"> – это </w:t>
-      </w:r>
-      <w:r>
-        <w:rPr>
-          <w:rFonts w:ascii="Times New Roman" w:eastAsia="Times New Roman" w:hAnsi="Times New Roman" w:cs="Times New Roman"/>
-          <w:color w:val="313131"/>
-          <w:sz w:val="28"/>
-          <w:szCs w:val="28"/>
-          <w:lang w:val="ru-RU"/>
-        </w:rPr>
-        <w:t>атрибут</w:t>
-      </w:r>
-      <w:r>
-        <w:rPr>
-          <w:rFonts w:ascii="Times New Roman" w:eastAsia="Times New Roman" w:hAnsi="Times New Roman" w:cs="Times New Roman"/>
-          <w:color w:val="313131"/>
-          <w:sz w:val="28"/>
-          <w:szCs w:val="28"/>
-          <w:lang w:val="ru-RU"/>
-        </w:rPr>
-        <w:t xml:space="preserve"> отправляется обоими клиентами и содержит в себе приоритет, который имеет локальный кандидат клиента отправителя, а именно вычисляемый по формуле для кандидатов, но исп</w:t>
-      </w:r>
-      <w:r>
-        <w:rPr>
-          <w:rFonts w:ascii="Times New Roman" w:eastAsia="Times New Roman" w:hAnsi="Times New Roman" w:cs="Times New Roman"/>
-          <w:color w:val="313131"/>
-          <w:sz w:val="28"/>
-          <w:szCs w:val="28"/>
-          <w:lang w:val="ru-RU"/>
-        </w:rPr>
-        <w:t xml:space="preserve">ользуя те же параметры необходимо вычислять приоритет не для данного типа что в кандидате, а для рефлексивного кандидата, а именно изменить переменную </w:t>
+        <w:t xml:space="preserve"> – это атрибут отправляется обоими клиентами и содержит в себе приоритет, который имеет локальный кандидат клиента отправителя, а именно вычисляемый по формуле для кандидатов, но используя те же параметры необходимо вычислять приоритет не для данного типа что в кандидате, а для рефлексивного кандидата, а именно изменить переменную </w:t>
       </w:r>
       <w:r>
         <w:rPr>
@@ -4273,16 +3928,7 @@
           <w:sz w:val="28"/>
           <w:szCs w:val="28"/>
         </w:rPr>
-        <w:t xml:space="preserve"> 0х0024.</w:t>
-      </w:r>
-      <w:r>
-        <w:rPr>
-          <w:rFonts w:ascii="Times New Roman" w:eastAsia="Times New Roman" w:hAnsi="Times New Roman" w:cs="Times New Roman"/>
-          <w:color w:val="313131"/>
-          <w:sz w:val="28"/>
-          <w:szCs w:val="28"/>
-        </w:rPr>
-        <w:t xml:space="preserve"> </w:t>
+        <w:t xml:space="preserve"> 0х0024. </w:t>
       </w:r>
     </w:p>
     <w:p>
@@ -4334,17 +3980,7 @@
           <w:szCs w:val="28"/>
           <w:lang w:val="ru-RU"/>
         </w:rPr>
-        <w:t xml:space="preserve"> - это атрибут который отправ</w:t>
-      </w:r>
-      <w:r>
-        <w:rPr>
-          <w:rFonts w:ascii="Times New Roman" w:eastAsia="Times New Roman" w:hAnsi="Times New Roman" w:cs="Times New Roman"/>
-          <w:color w:val="313131"/>
-          <w:sz w:val="28"/>
-          <w:szCs w:val="28"/>
-          <w:lang w:val="ru-RU"/>
-        </w:rPr>
-        <w:t xml:space="preserve">ляется только в том случае если выбрана пара для проверки будет выбрана в качестве пары для передачи данных, а именно этот атрибут является флагом для пары. </w:t>
+        <w:t xml:space="preserve"> - это атрибут который отправляется только в том случае если выбрана пара для проверки будет выбрана в качестве пары для передачи данных, а именно этот атрибут является флагом для пары. </w:t>
       </w:r>
       <w:proofErr w:type="spellStart"/>
       <w:r>
@@ -4893,7 +4529,7 @@
         </w:rPr>
         <w:t xml:space="preserve">git clone </w:t>
       </w:r>
-      <w:hyperlink r:id="rId7" w:history="1">
+      <w:hyperlink r:id="rId8" w:history="1">
         <w:r>
           <w:rPr>
             <w:rStyle w:val="Hyperlink"/>
@@ -5020,6 +4656,7 @@
           <w:color w:val="313131"/>
           <w:sz w:val="28"/>
           <w:szCs w:val="28"/>
+          <w:lang w:val="ru-RU"/>
         </w:rPr>
       </w:pPr>
       <w:r>
@@ -5104,12 +4741,473 @@
         <w:t>добавить логин и пароль.</w:t>
       </w:r>
     </w:p>
+    <w:p>
+      <w:pPr>
+        <w:rPr>
+          <w:rFonts w:ascii="Times New Roman" w:eastAsia="Times New Roman" w:hAnsi="Times New Roman" w:cs="Times New Roman"/>
+          <w:color w:val="313131"/>
+          <w:sz w:val="28"/>
+          <w:szCs w:val="28"/>
+          <w:lang w:val="ru-RU"/>
+        </w:rPr>
+      </w:pPr>
+      <w:r>
+        <w:rPr>
+          <w:rFonts w:ascii="Times New Roman" w:eastAsia="Times New Roman" w:hAnsi="Times New Roman" w:cs="Times New Roman"/>
+          <w:color w:val="313131"/>
+          <w:sz w:val="28"/>
+          <w:szCs w:val="28"/>
+          <w:lang w:val="ru-RU"/>
+        </w:rPr>
+        <w:br w:type="page"/>
+      </w:r>
+      <w:r>
+        <w:rPr>
+          <w:rFonts w:ascii="Times New Roman" w:eastAsia="Times New Roman" w:hAnsi="Times New Roman" w:cs="Times New Roman"/>
+          <w:color w:val="313131"/>
+          <w:sz w:val="28"/>
+          <w:szCs w:val="28"/>
+          <w:lang w:val="ru-RU"/>
+        </w:rPr>
+        <w:lastRenderedPageBreak/>
+        <w:t xml:space="preserve"> </w:t>
+      </w:r>
+    </w:p>
+    <w:p>
+      <w:pPr>
+        <w:rPr>
+          <w:rFonts w:ascii="Times New Roman" w:eastAsia="Times New Roman" w:hAnsi="Times New Roman" w:cs="Times New Roman"/>
+          <w:color w:val="313131"/>
+          <w:sz w:val="28"/>
+          <w:szCs w:val="28"/>
+          <w:lang w:val="ru-RU"/>
+        </w:rPr>
+      </w:pPr>
+    </w:p>
+    <w:p>
+      <w:pPr>
+        <w:rPr>
+          <w:rFonts w:ascii="Times New Roman" w:eastAsia="Times New Roman" w:hAnsi="Times New Roman" w:cs="Times New Roman"/>
+          <w:color w:val="313131"/>
+          <w:sz w:val="28"/>
+          <w:szCs w:val="28"/>
+          <w:lang w:val="ru-RU"/>
+        </w:rPr>
+      </w:pPr>
+    </w:p>
+    <w:p>
+      <w:pPr>
+        <w:rPr>
+          <w:rFonts w:ascii="Times New Roman" w:eastAsia="Times New Roman" w:hAnsi="Times New Roman" w:cs="Times New Roman"/>
+          <w:color w:val="313131"/>
+          <w:sz w:val="28"/>
+          <w:szCs w:val="28"/>
+          <w:lang w:val="ru-RU"/>
+        </w:rPr>
+      </w:pPr>
+    </w:p>
+    <w:p>
+      <w:pPr>
+        <w:rPr>
+          <w:rFonts w:ascii="Times New Roman" w:eastAsia="Times New Roman" w:hAnsi="Times New Roman" w:cs="Times New Roman"/>
+          <w:color w:val="313131"/>
+          <w:sz w:val="28"/>
+          <w:szCs w:val="28"/>
+          <w:lang w:val="ru-RU"/>
+        </w:rPr>
+      </w:pPr>
+    </w:p>
+    <w:p>
+      <w:pPr>
+        <w:rPr>
+          <w:rFonts w:ascii="Times New Roman" w:eastAsia="Times New Roman" w:hAnsi="Times New Roman" w:cs="Times New Roman"/>
+          <w:color w:val="313131"/>
+          <w:sz w:val="28"/>
+          <w:szCs w:val="28"/>
+          <w:lang w:val="ru-RU"/>
+        </w:rPr>
+      </w:pPr>
+    </w:p>
+    <w:p>
+      <w:pPr>
+        <w:rPr>
+          <w:rFonts w:ascii="Times New Roman" w:eastAsia="Times New Roman" w:hAnsi="Times New Roman" w:cs="Times New Roman"/>
+          <w:color w:val="313131"/>
+          <w:sz w:val="28"/>
+          <w:szCs w:val="28"/>
+          <w:lang w:val="ru-RU"/>
+        </w:rPr>
+      </w:pPr>
+    </w:p>
+    <w:p>
+      <w:pPr>
+        <w:rPr>
+          <w:rFonts w:ascii="Times New Roman" w:eastAsia="Times New Roman" w:hAnsi="Times New Roman" w:cs="Times New Roman"/>
+          <w:color w:val="313131"/>
+          <w:sz w:val="28"/>
+          <w:szCs w:val="28"/>
+          <w:lang w:val="ru-RU"/>
+        </w:rPr>
+      </w:pPr>
+    </w:p>
+    <w:p>
+      <w:pPr>
+        <w:rPr>
+          <w:rFonts w:ascii="Times New Roman" w:eastAsia="Times New Roman" w:hAnsi="Times New Roman" w:cs="Times New Roman"/>
+          <w:color w:val="313131"/>
+          <w:sz w:val="28"/>
+          <w:szCs w:val="28"/>
+          <w:lang w:val="ru-RU"/>
+        </w:rPr>
+      </w:pPr>
+    </w:p>
+    <w:p>
+      <w:pPr>
+        <w:rPr>
+          <w:rFonts w:ascii="Times New Roman" w:eastAsia="Times New Roman" w:hAnsi="Times New Roman" w:cs="Times New Roman"/>
+          <w:color w:val="313131"/>
+          <w:sz w:val="28"/>
+          <w:szCs w:val="28"/>
+          <w:lang w:val="ru-RU"/>
+        </w:rPr>
+      </w:pPr>
+    </w:p>
+    <w:p>
+      <w:pPr>
+        <w:rPr>
+          <w:rFonts w:ascii="Times New Roman" w:eastAsia="Times New Roman" w:hAnsi="Times New Roman" w:cs="Times New Roman"/>
+          <w:color w:val="313131"/>
+          <w:sz w:val="28"/>
+          <w:szCs w:val="28"/>
+          <w:lang w:val="ru-RU"/>
+        </w:rPr>
+      </w:pPr>
+    </w:p>
+    <w:p>
+      <w:pPr>
+        <w:rPr>
+          <w:rFonts w:ascii="Times New Roman" w:eastAsia="Times New Roman" w:hAnsi="Times New Roman" w:cs="Times New Roman"/>
+          <w:color w:val="313131"/>
+          <w:sz w:val="28"/>
+          <w:szCs w:val="28"/>
+          <w:lang w:val="ru-RU"/>
+        </w:rPr>
+      </w:pPr>
+    </w:p>
+    <w:p>
+      <w:pPr>
+        <w:rPr>
+          <w:rFonts w:ascii="Times New Roman" w:eastAsia="Times New Roman" w:hAnsi="Times New Roman" w:cs="Times New Roman"/>
+          <w:color w:val="313131"/>
+          <w:sz w:val="28"/>
+          <w:szCs w:val="28"/>
+          <w:lang w:val="ru-RU"/>
+        </w:rPr>
+      </w:pPr>
+    </w:p>
+    <w:p>
+      <w:pPr>
+        <w:rPr>
+          <w:rFonts w:ascii="Times New Roman" w:eastAsia="Times New Roman" w:hAnsi="Times New Roman" w:cs="Times New Roman"/>
+          <w:color w:val="313131"/>
+          <w:sz w:val="28"/>
+          <w:szCs w:val="28"/>
+          <w:lang w:val="ru-RU"/>
+        </w:rPr>
+      </w:pPr>
+    </w:p>
+    <w:p>
+      <w:pPr>
+        <w:rPr>
+          <w:rFonts w:ascii="Times New Roman" w:eastAsia="Times New Roman" w:hAnsi="Times New Roman" w:cs="Times New Roman"/>
+          <w:color w:val="313131"/>
+          <w:sz w:val="28"/>
+          <w:szCs w:val="28"/>
+          <w:lang w:val="ru-RU"/>
+        </w:rPr>
+      </w:pPr>
+    </w:p>
+    <w:p>
+      <w:pPr>
+        <w:rPr>
+          <w:rFonts w:ascii="Times New Roman" w:eastAsia="Times New Roman" w:hAnsi="Times New Roman" w:cs="Times New Roman"/>
+          <w:color w:val="313131"/>
+          <w:sz w:val="28"/>
+          <w:szCs w:val="28"/>
+          <w:lang w:val="ru-RU"/>
+        </w:rPr>
+      </w:pPr>
+    </w:p>
+    <w:p>
+      <w:pPr>
+        <w:rPr>
+          <w:rFonts w:ascii="Times New Roman" w:eastAsia="Times New Roman" w:hAnsi="Times New Roman" w:cs="Times New Roman"/>
+          <w:color w:val="313131"/>
+          <w:sz w:val="28"/>
+          <w:szCs w:val="28"/>
+          <w:lang w:val="ru-RU"/>
+        </w:rPr>
+      </w:pPr>
+    </w:p>
+    <w:p>
+      <w:pPr>
+        <w:rPr>
+          <w:rFonts w:ascii="Times New Roman" w:eastAsia="Times New Roman" w:hAnsi="Times New Roman" w:cs="Times New Roman"/>
+          <w:color w:val="313131"/>
+          <w:sz w:val="28"/>
+          <w:szCs w:val="28"/>
+          <w:lang w:val="ru-RU"/>
+        </w:rPr>
+      </w:pPr>
+    </w:p>
+    <w:p>
+      <w:pPr>
+        <w:rPr>
+          <w:rFonts w:ascii="Times New Roman" w:eastAsia="Times New Roman" w:hAnsi="Times New Roman" w:cs="Times New Roman"/>
+          <w:color w:val="313131"/>
+          <w:sz w:val="28"/>
+          <w:szCs w:val="28"/>
+          <w:lang w:val="ru-RU"/>
+        </w:rPr>
+      </w:pPr>
+    </w:p>
+    <w:p>
+      <w:pPr>
+        <w:rPr>
+          <w:rFonts w:ascii="Times New Roman" w:eastAsia="Times New Roman" w:hAnsi="Times New Roman" w:cs="Times New Roman"/>
+          <w:color w:val="313131"/>
+          <w:sz w:val="28"/>
+          <w:szCs w:val="28"/>
+          <w:lang w:val="ru-RU"/>
+        </w:rPr>
+      </w:pPr>
+    </w:p>
+    <w:p>
+      <w:pPr>
+        <w:rPr>
+          <w:rFonts w:ascii="Times New Roman" w:eastAsia="Times New Roman" w:hAnsi="Times New Roman" w:cs="Times New Roman"/>
+          <w:color w:val="313131"/>
+          <w:sz w:val="28"/>
+          <w:szCs w:val="28"/>
+          <w:lang w:val="ru-RU"/>
+        </w:rPr>
+      </w:pPr>
+    </w:p>
+    <w:p>
+      <w:pPr>
+        <w:rPr>
+          <w:rFonts w:ascii="Times New Roman" w:eastAsia="Times New Roman" w:hAnsi="Times New Roman" w:cs="Times New Roman"/>
+          <w:color w:val="313131"/>
+          <w:sz w:val="28"/>
+          <w:szCs w:val="28"/>
+          <w:lang w:val="ru-RU"/>
+        </w:rPr>
+      </w:pPr>
+    </w:p>
+    <w:p>
+      <w:pPr>
+        <w:rPr>
+          <w:rFonts w:ascii="Times New Roman" w:eastAsia="Times New Roman" w:hAnsi="Times New Roman" w:cs="Times New Roman"/>
+          <w:color w:val="313131"/>
+          <w:sz w:val="28"/>
+          <w:szCs w:val="28"/>
+          <w:lang w:val="ru-RU"/>
+        </w:rPr>
+      </w:pPr>
+    </w:p>
+    <w:p>
+      <w:pPr>
+        <w:rPr>
+          <w:rFonts w:ascii="Times New Roman" w:eastAsia="Times New Roman" w:hAnsi="Times New Roman" w:cs="Times New Roman"/>
+          <w:color w:val="313131"/>
+          <w:sz w:val="28"/>
+          <w:szCs w:val="28"/>
+          <w:lang w:val="ru-RU"/>
+        </w:rPr>
+      </w:pPr>
+    </w:p>
+    <w:p>
+      <w:pPr>
+        <w:rPr>
+          <w:rFonts w:ascii="Times New Roman" w:eastAsia="Times New Roman" w:hAnsi="Times New Roman" w:cs="Times New Roman"/>
+          <w:color w:val="313131"/>
+          <w:sz w:val="28"/>
+          <w:szCs w:val="28"/>
+          <w:lang w:val="ru-RU"/>
+        </w:rPr>
+      </w:pPr>
+    </w:p>
+    <w:p>
+      <w:pPr>
+        <w:rPr>
+          <w:rFonts w:ascii="Times New Roman" w:eastAsia="Times New Roman" w:hAnsi="Times New Roman" w:cs="Times New Roman"/>
+          <w:color w:val="313131"/>
+          <w:sz w:val="28"/>
+          <w:szCs w:val="28"/>
+          <w:lang w:val="ru-RU"/>
+        </w:rPr>
+      </w:pPr>
+    </w:p>
+    <w:p>
+      <w:pPr>
+        <w:rPr>
+          <w:rFonts w:ascii="Times New Roman" w:eastAsia="Times New Roman" w:hAnsi="Times New Roman" w:cs="Times New Roman"/>
+          <w:color w:val="313131"/>
+          <w:sz w:val="28"/>
+          <w:szCs w:val="28"/>
+          <w:lang w:val="ru-RU"/>
+        </w:rPr>
+      </w:pPr>
+    </w:p>
+    <w:p>
+      <w:pPr>
+        <w:rPr>
+          <w:rFonts w:ascii="Times New Roman" w:eastAsia="Times New Roman" w:hAnsi="Times New Roman" w:cs="Times New Roman"/>
+          <w:color w:val="313131"/>
+          <w:sz w:val="28"/>
+          <w:szCs w:val="28"/>
+          <w:lang w:val="ru-RU"/>
+        </w:rPr>
+      </w:pPr>
+    </w:p>
+    <w:p>
+      <w:pPr>
+        <w:rPr>
+          <w:rFonts w:ascii="Times New Roman" w:eastAsia="Times New Roman" w:hAnsi="Times New Roman" w:cs="Times New Roman"/>
+          <w:color w:val="313131"/>
+          <w:sz w:val="28"/>
+          <w:szCs w:val="28"/>
+          <w:lang w:val="ru-RU"/>
+        </w:rPr>
+      </w:pPr>
+    </w:p>
+    <w:p>
+      <w:pPr>
+        <w:rPr>
+          <w:rFonts w:ascii="Times New Roman" w:eastAsia="Times New Roman" w:hAnsi="Times New Roman" w:cs="Times New Roman"/>
+          <w:color w:val="313131"/>
+          <w:sz w:val="28"/>
+          <w:szCs w:val="28"/>
+          <w:lang w:val="ru-RU"/>
+        </w:rPr>
+      </w:pPr>
+    </w:p>
+    <w:p>
+      <w:pPr>
+        <w:rPr>
+          <w:rFonts w:ascii="Times New Roman" w:eastAsia="Times New Roman" w:hAnsi="Times New Roman" w:cs="Times New Roman"/>
+          <w:color w:val="313131"/>
+          <w:sz w:val="28"/>
+          <w:szCs w:val="28"/>
+          <w:lang w:val="ru-RU"/>
+        </w:rPr>
+      </w:pPr>
+    </w:p>
+    <w:p>
+      <w:pPr>
+        <w:rPr>
+          <w:rFonts w:ascii="Times New Roman" w:eastAsia="Times New Roman" w:hAnsi="Times New Roman" w:cs="Times New Roman"/>
+          <w:color w:val="313131"/>
+          <w:sz w:val="28"/>
+          <w:szCs w:val="28"/>
+          <w:lang w:val="ru-RU"/>
+        </w:rPr>
+      </w:pPr>
+    </w:p>
+    <w:p>
+      <w:pPr>
+        <w:rPr>
+          <w:rFonts w:ascii="Times New Roman" w:eastAsia="Times New Roman" w:hAnsi="Times New Roman" w:cs="Times New Roman"/>
+          <w:color w:val="313131"/>
+          <w:sz w:val="28"/>
+          <w:szCs w:val="28"/>
+          <w:lang w:val="ru-RU"/>
+        </w:rPr>
+      </w:pPr>
+    </w:p>
+    <w:p>
+      <w:pPr>
+        <w:rPr>
+          <w:rFonts w:ascii="Times New Roman" w:eastAsia="Times New Roman" w:hAnsi="Times New Roman" w:cs="Times New Roman"/>
+          <w:color w:val="313131"/>
+          <w:sz w:val="28"/>
+          <w:szCs w:val="28"/>
+          <w:lang w:val="ru-RU"/>
+        </w:rPr>
+      </w:pPr>
+    </w:p>
+    <w:p>
+      <w:pPr>
+        <w:rPr>
+          <w:rFonts w:ascii="Times New Roman" w:eastAsia="Times New Roman" w:hAnsi="Times New Roman" w:cs="Times New Roman"/>
+          <w:color w:val="313131"/>
+          <w:sz w:val="28"/>
+          <w:szCs w:val="28"/>
+          <w:lang w:val="ru-RU"/>
+        </w:rPr>
+      </w:pPr>
+    </w:p>
+    <w:p>
+      <w:pPr>
+        <w:rPr>
+          <w:rFonts w:ascii="Times New Roman" w:eastAsia="Times New Roman" w:hAnsi="Times New Roman" w:cs="Times New Roman"/>
+          <w:color w:val="313131"/>
+          <w:sz w:val="28"/>
+          <w:szCs w:val="28"/>
+          <w:lang w:val="ru-RU"/>
+        </w:rPr>
+      </w:pPr>
+    </w:p>
+    <w:p>
+      <w:pPr>
+        <w:rPr>
+          <w:rFonts w:ascii="Times New Roman" w:eastAsia="Times New Roman" w:hAnsi="Times New Roman" w:cs="Times New Roman"/>
+          <w:color w:val="313131"/>
+          <w:sz w:val="28"/>
+          <w:szCs w:val="28"/>
+          <w:lang w:val="ru-RU"/>
+        </w:rPr>
+      </w:pPr>
+    </w:p>
+    <w:p>
+      <w:pPr>
+        <w:rPr>
+          <w:rFonts w:ascii="Times New Roman" w:eastAsia="Times New Roman" w:hAnsi="Times New Roman" w:cs="Times New Roman"/>
+          <w:color w:val="313131"/>
+          <w:sz w:val="28"/>
+          <w:szCs w:val="28"/>
+          <w:lang w:val="ru-RU"/>
+        </w:rPr>
+      </w:pPr>
+    </w:p>
+    <w:p>
+      <w:pPr>
+        <w:rPr>
+          <w:rFonts w:ascii="Times New Roman" w:eastAsia="Times New Roman" w:hAnsi="Times New Roman" w:cs="Times New Roman"/>
+          <w:color w:val="313131"/>
+          <w:sz w:val="28"/>
+          <w:szCs w:val="28"/>
+          <w:lang w:val="ru-RU"/>
+        </w:rPr>
+      </w:pPr>
+      <w:r>
+        <w:rPr>
+          <w:rFonts w:ascii="Times New Roman" w:eastAsia="Times New Roman" w:hAnsi="Times New Roman" w:cs="Times New Roman"/>
+          <w:color w:val="313131"/>
+          <w:sz w:val="28"/>
+          <w:szCs w:val="28"/>
+          <w:lang w:val="ru-RU"/>
+        </w:rPr>
+        <w:t>https://ru.wikipedia.org/wiki/Видеокамера</w:t>
+      </w:r>
+    </w:p>
     <w:sectPr>
-      <w:headerReference w:type="default" r:id="rId8"/>
+      <w:headerReference w:type="default" r:id="rId9"/>
       <w:pgSz w:w="11906" w:h="16838"/>
-      <w:pgMar w:top="851" w:right="851" w:bottom="851" w:left="1134" w:header="360" w:footer="0" w:gutter="0"/>
+      <w:pgMar w:top="1134" w:right="567" w:bottom="1134" w:left="1701" w:header="709" w:footer="709" w:gutter="0"/>
       <w:pgNumType w:start="1"/>
       <w:cols w:space="720"/>
+      <w:docGrid w:linePitch="299"/>
     </w:sectPr>
   </w:body>
 </w:document>
@@ -7134,4 +7232,16 @@
   </a:objectDefaults>
   <a:extraClrSchemeLst/>
 </a:theme>
+</file>
+
+<file path=customXml/item1.xml><?xml version="1.0" encoding="utf-8"?>
+<b:Sources xmlns:b="http://schemas.openxmlformats.org/officeDocument/2006/bibliography" xmlns="http://schemas.openxmlformats.org/officeDocument/2006/bibliography" SelectedStyle="/APASixthEditionOfficeOnline.xsl" StyleName="APA" Version="6"/>
+</file>
+
+<file path=customXml/itemProps1.xml><?xml version="1.0" encoding="utf-8"?>
+<ds:datastoreItem xmlns:ds="http://schemas.openxmlformats.org/officeDocument/2006/customXml" ds:itemID="{9D1B91C9-739D-D14F-825A-C2DCACF613E5}">
+  <ds:schemaRefs>
+    <ds:schemaRef ds:uri="http://schemas.openxmlformats.org/officeDocument/2006/bibliography"/>
+  </ds:schemaRefs>
+</ds:datastoreItem>
 </file>
</xml_diff>